<commit_message>
//Update New Use case Diagram
</commit_message>
<xml_diff>
--- a/SRS_5730213026.docx
+++ b/SRS_5730213026.docx
@@ -4,7 +4,7 @@
   <w:body>
     <w:p>
       <w:pPr>
-        <w:pStyle w:val="2"/>
+        <w:pStyle w:val="Heading2"/>
         <w:keepLines w:val="0"/>
         <w:numPr>
           <w:ilvl w:val="1"/>
@@ -33,7 +33,7 @@
     </w:p>
     <w:p>
       <w:pPr>
-        <w:pStyle w:val="a3"/>
+        <w:pStyle w:val="NoSpacing"/>
         <w:ind w:left="720"/>
         <w:rPr>
           <w:rFonts w:ascii="TH SarabunPSK" w:hAnsi="TH SarabunPSK" w:cs="TH SarabunPSK"/>
@@ -44,7 +44,7 @@
     </w:p>
     <w:p>
       <w:pPr>
-        <w:pStyle w:val="3"/>
+        <w:pStyle w:val="Heading3"/>
         <w:ind w:firstLine="720"/>
         <w:rPr>
           <w:rFonts w:ascii="TH SarabunPSK" w:hAnsi="TH SarabunPSK" w:cs="TH SarabunPSK"/>
@@ -101,7 +101,7 @@
     </w:p>
     <w:p>
       <w:pPr>
-        <w:pStyle w:val="4"/>
+        <w:pStyle w:val="Heading4"/>
         <w:rPr>
           <w:rFonts w:ascii="TH SarabunPSK" w:hAnsi="TH SarabunPSK" w:cs="TH SarabunPSK"/>
           <w:color w:val="auto"/>
@@ -152,8 +152,6 @@
         </w:rPr>
         <w:t>คลัง</w:t>
       </w:r>
-      <w:bookmarkStart w:id="1" w:name="_GoBack"/>
-      <w:bookmarkEnd w:id="1"/>
       <w:r>
         <w:rPr>
           <w:rFonts w:ascii="TH SarabunPSK" w:hAnsi="TH SarabunPSK" w:cs="TH SarabunPSK" w:hint="cs"/>
@@ -201,7 +199,7 @@
     <w:p/>
     <w:p>
       <w:pPr>
-        <w:pStyle w:val="a3"/>
+        <w:pStyle w:val="NoSpacing"/>
         <w:jc w:val="center"/>
         <w:rPr>
           <w:rFonts w:ascii="TH SarabunPSK" w:hAnsi="TH SarabunPSK" w:cs="TH SarabunPSK"/>
@@ -211,19 +209,13 @@
       </w:pPr>
       <w:r>
         <w:rPr>
-          <w:rFonts w:ascii="EucrosiaUPC" w:hAnsi="EucrosiaUPC" w:cs="EucrosiaUPC"/>
-          <w:b/>
-          <w:bCs/>
           <w:noProof/>
-          <w:sz w:val="32"/>
-          <w:szCs w:val="32"/>
-          <w:cs/>
         </w:rPr>
         <w:drawing>
-          <wp:inline distT="0" distB="0" distL="0" distR="0" wp14:anchorId="04FF08C6" wp14:editId="47004F33">
-            <wp:extent cx="4572000" cy="2879348"/>
-            <wp:effectExtent l="0" t="0" r="0" b="0"/>
-            <wp:docPr id="16" name="Picture 16"/>
+          <wp:inline distT="0" distB="0" distL="0" distR="0">
+            <wp:extent cx="4381500" cy="2886769"/>
+            <wp:effectExtent l="0" t="0" r="0" b="8890"/>
+            <wp:docPr id="1" name="Picture 1" descr="C:\Users\Filmm\AppData\Local\Microsoft\Windows\INetCacheContent.Word\Untitled Diagram (11).png"/>
             <wp:cNvGraphicFramePr>
               <a:graphicFrameLocks xmlns:a="http://schemas.openxmlformats.org/drawingml/2006/main" noChangeAspect="1"/>
             </wp:cNvGraphicFramePr>
@@ -231,7 +223,7 @@
               <a:graphicData uri="http://schemas.openxmlformats.org/drawingml/2006/picture">
                 <pic:pic xmlns:pic="http://schemas.openxmlformats.org/drawingml/2006/picture">
                   <pic:nvPicPr>
-                    <pic:cNvPr id="0" name="Picture 16" descr="C:\Users\DELL\Downloads\500.png"/>
+                    <pic:cNvPr id="0" name="Picture 1" descr="C:\Users\Filmm\AppData\Local\Microsoft\Windows\INetCacheContent.Word\Untitled Diagram (11).png"/>
                     <pic:cNvPicPr>
                       <a:picLocks noChangeAspect="1" noChangeArrowheads="1"/>
                     </pic:cNvPicPr>
@@ -244,6 +236,7 @@
                         </a:ext>
                       </a:extLst>
                     </a:blip>
+                    <a:srcRect/>
                     <a:stretch>
                       <a:fillRect/>
                     </a:stretch>
@@ -251,7 +244,7 @@
                   <pic:spPr bwMode="auto">
                     <a:xfrm>
                       <a:off x="0" y="0"/>
-                      <a:ext cx="4572000" cy="2879348"/>
+                      <a:ext cx="4389200" cy="2891842"/>
                     </a:xfrm>
                     <a:prstGeom prst="rect">
                       <a:avLst/>
@@ -285,7 +278,7 @@
     </w:p>
     <w:p>
       <w:pPr>
-        <w:pStyle w:val="a3"/>
+        <w:pStyle w:val="NoSpacing"/>
         <w:ind w:left="720"/>
         <w:rPr>
           <w:rFonts w:ascii="TH SarabunPSK" w:hAnsi="TH SarabunPSK" w:cs="TH SarabunPSK"/>
@@ -322,7 +315,7 @@
     </w:p>
     <w:p>
       <w:pPr>
-        <w:pStyle w:val="a3"/>
+        <w:pStyle w:val="NoSpacing"/>
         <w:ind w:left="720"/>
         <w:rPr>
           <w:rFonts w:ascii="TH SarabunPSK" w:hAnsi="TH SarabunPSK" w:cs="TH SarabunPSK"/>
@@ -350,7 +343,7 @@
     </w:p>
     <w:p>
       <w:pPr>
-        <w:pStyle w:val="a3"/>
+        <w:pStyle w:val="NoSpacing"/>
         <w:ind w:left="720"/>
         <w:rPr>
           <w:rFonts w:ascii="TH SarabunPSK" w:hAnsi="TH SarabunPSK" w:cs="TH SarabunPSK"/>
@@ -369,7 +362,7 @@
     </w:p>
     <w:p>
       <w:pPr>
-        <w:pStyle w:val="a3"/>
+        <w:pStyle w:val="NoSpacing"/>
         <w:ind w:left="720" w:firstLine="720"/>
         <w:rPr>
           <w:rFonts w:ascii="TH SarabunPSK" w:hAnsi="TH SarabunPSK" w:cs="TH SarabunPSK"/>
@@ -433,7 +426,7 @@
     </w:p>
     <w:p>
       <w:pPr>
-        <w:pStyle w:val="a3"/>
+        <w:pStyle w:val="NoSpacing"/>
         <w:ind w:left="720"/>
         <w:rPr>
           <w:rFonts w:ascii="TH SarabunPSK" w:hAnsi="TH SarabunPSK" w:cs="TH SarabunPSK"/>
@@ -452,7 +445,7 @@
     </w:p>
     <w:p>
       <w:pPr>
-        <w:pStyle w:val="a3"/>
+        <w:pStyle w:val="NoSpacing"/>
         <w:ind w:left="720" w:firstLine="720"/>
         <w:rPr>
           <w:rFonts w:ascii="TH SarabunPSK" w:hAnsi="TH SarabunPSK" w:cs="TH SarabunPSK"/>
@@ -478,10 +471,12 @@
         </w:rPr>
         <w:t>เพิ่มสินค้าบนชั้นวางสินค้า</w:t>
       </w:r>
+      <w:bookmarkStart w:id="1" w:name="_GoBack"/>
+      <w:bookmarkEnd w:id="1"/>
     </w:p>
     <w:p>
       <w:pPr>
-        <w:pStyle w:val="a3"/>
+        <w:pStyle w:val="NoSpacing"/>
         <w:ind w:left="720"/>
         <w:rPr>
           <w:rFonts w:ascii="TH SarabunPSK" w:hAnsi="TH SarabunPSK" w:cs="TH SarabunPSK"/>
@@ -534,7 +529,7 @@
     </w:p>
     <w:p>
       <w:pPr>
-        <w:pStyle w:val="a3"/>
+        <w:pStyle w:val="NoSpacing"/>
         <w:ind w:left="1440"/>
         <w:rPr>
           <w:rFonts w:ascii="TH SarabunPSK" w:hAnsi="TH SarabunPSK" w:cs="TH SarabunPSK"/>
@@ -580,7 +575,7 @@
     </w:p>
     <w:p>
       <w:pPr>
-        <w:pStyle w:val="a3"/>
+        <w:pStyle w:val="NoSpacing"/>
         <w:ind w:left="1440"/>
         <w:rPr>
           <w:rFonts w:ascii="TH SarabunPSK" w:hAnsi="TH SarabunPSK" w:cs="TH SarabunPSK"/>
@@ -617,7 +612,7 @@
     </w:p>
     <w:p>
       <w:pPr>
-        <w:pStyle w:val="a3"/>
+        <w:pStyle w:val="NoSpacing"/>
         <w:ind w:left="1440"/>
         <w:rPr>
           <w:rFonts w:ascii="TH SarabunPSK" w:hAnsi="TH SarabunPSK" w:cs="TH SarabunPSK"/>
@@ -672,7 +667,7 @@
     </w:p>
     <w:p>
       <w:pPr>
-        <w:pStyle w:val="a3"/>
+        <w:pStyle w:val="NoSpacing"/>
         <w:ind w:left="1440"/>
         <w:rPr>
           <w:rFonts w:ascii="TH SarabunPSK" w:hAnsi="TH SarabunPSK" w:cs="TH SarabunPSK"/>
@@ -745,7 +740,7 @@
     </w:p>
     <w:p>
       <w:pPr>
-        <w:pStyle w:val="a3"/>
+        <w:pStyle w:val="NoSpacing"/>
         <w:ind w:left="1440"/>
         <w:rPr>
           <w:rFonts w:ascii="TH SarabunPSK" w:hAnsi="TH SarabunPSK" w:cs="TH SarabunPSK"/>
@@ -783,7 +778,7 @@
     </w:p>
     <w:p>
       <w:pPr>
-        <w:pStyle w:val="a3"/>
+        <w:pStyle w:val="NoSpacing"/>
         <w:ind w:left="720"/>
         <w:rPr>
           <w:rFonts w:ascii="TH SarabunPSK" w:hAnsi="TH SarabunPSK" w:cs="TH SarabunPSK"/>
@@ -791,6 +786,7 @@
           <w:szCs w:val="32"/>
         </w:rPr>
       </w:pPr>
+      <w:proofErr w:type="spellStart"/>
       <w:r>
         <w:rPr>
           <w:rFonts w:ascii="TH SarabunPSK" w:hAnsi="TH SarabunPSK" w:cs="TH SarabunPSK"/>
@@ -799,6 +795,7 @@
         </w:rPr>
         <w:t>Xref</w:t>
       </w:r>
+      <w:proofErr w:type="spellEnd"/>
       <w:r>
         <w:rPr>
           <w:rFonts w:ascii="TH SarabunPSK" w:hAnsi="TH SarabunPSK" w:cs="TH SarabunPSK"/>
@@ -808,6 +805,7 @@
         </w:rPr>
         <w:t>: [</w:t>
       </w:r>
+      <w:proofErr w:type="spellStart"/>
       <w:r>
         <w:rPr>
           <w:rFonts w:ascii="TH SarabunPSK" w:hAnsi="TH SarabunPSK" w:cs="TH SarabunPSK"/>
@@ -816,6 +814,7 @@
         </w:rPr>
         <w:t>PhamacySystem</w:t>
       </w:r>
+      <w:proofErr w:type="spellEnd"/>
       <w:r>
         <w:rPr>
           <w:rFonts w:ascii="TH SarabunPSK" w:hAnsi="TH SarabunPSK" w:cs="TH SarabunPSK"/>
@@ -876,6 +875,7 @@
         </w:rPr>
         <w:t>./</w:t>
       </w:r>
+      <w:proofErr w:type="spellStart"/>
       <w:r>
         <w:rPr>
           <w:rFonts w:ascii="TH SarabunPSK" w:hAnsi="TH SarabunPSK" w:cs="TH SarabunPSK"/>
@@ -884,6 +884,7 @@
         </w:rPr>
         <w:t>pg</w:t>
       </w:r>
+      <w:proofErr w:type="spellEnd"/>
       <w:r>
         <w:rPr>
           <w:rFonts w:ascii="TH SarabunPSK" w:hAnsi="TH SarabunPSK" w:cs="TH SarabunPSK"/>
@@ -896,7 +897,7 @@
     </w:p>
     <w:p>
       <w:pPr>
-        <w:pStyle w:val="a3"/>
+        <w:pStyle w:val="NoSpacing"/>
         <w:ind w:left="720"/>
         <w:rPr>
           <w:rFonts w:ascii="TH SarabunPSK" w:hAnsi="TH SarabunPSK" w:cs="TH SarabunPSK"/>
@@ -907,7 +908,7 @@
     </w:p>
     <w:p>
       <w:pPr>
-        <w:pStyle w:val="a3"/>
+        <w:pStyle w:val="NoSpacing"/>
         <w:ind w:left="720"/>
         <w:rPr>
           <w:rFonts w:ascii="TH SarabunPSK" w:hAnsi="TH SarabunPSK" w:cs="TH SarabunPSK"/>
@@ -918,7 +919,7 @@
     </w:p>
     <w:p>
       <w:pPr>
-        <w:pStyle w:val="a3"/>
+        <w:pStyle w:val="NoSpacing"/>
         <w:ind w:left="720"/>
         <w:rPr>
           <w:rFonts w:ascii="TH SarabunPSK" w:hAnsi="TH SarabunPSK" w:cs="TH SarabunPSK"/>
@@ -954,7 +955,7 @@
     </w:p>
     <w:p>
       <w:pPr>
-        <w:pStyle w:val="a3"/>
+        <w:pStyle w:val="NoSpacing"/>
         <w:ind w:left="720"/>
         <w:rPr>
           <w:rFonts w:ascii="TH SarabunPSK" w:hAnsi="TH SarabunPSK" w:cs="TH SarabunPSK"/>
@@ -982,7 +983,7 @@
     </w:p>
     <w:p>
       <w:pPr>
-        <w:pStyle w:val="a3"/>
+        <w:pStyle w:val="NoSpacing"/>
         <w:ind w:left="720"/>
         <w:rPr>
           <w:rFonts w:ascii="TH SarabunPSK" w:hAnsi="TH SarabunPSK" w:cs="TH SarabunPSK"/>
@@ -1001,7 +1002,7 @@
     </w:p>
     <w:p>
       <w:pPr>
-        <w:pStyle w:val="a3"/>
+        <w:pStyle w:val="NoSpacing"/>
         <w:ind w:left="720" w:firstLine="720"/>
         <w:rPr>
           <w:rFonts w:ascii="TH SarabunPSK" w:hAnsi="TH SarabunPSK" w:cs="TH SarabunPSK"/>
@@ -1065,7 +1066,7 @@
     </w:p>
     <w:p>
       <w:pPr>
-        <w:pStyle w:val="a3"/>
+        <w:pStyle w:val="NoSpacing"/>
         <w:ind w:left="720"/>
         <w:rPr>
           <w:rFonts w:ascii="TH SarabunPSK" w:hAnsi="TH SarabunPSK" w:cs="TH SarabunPSK"/>
@@ -1084,7 +1085,7 @@
     </w:p>
     <w:p>
       <w:pPr>
-        <w:pStyle w:val="a3"/>
+        <w:pStyle w:val="NoSpacing"/>
         <w:ind w:left="720" w:firstLine="720"/>
         <w:rPr>
           <w:rFonts w:ascii="TH SarabunPSK" w:hAnsi="TH SarabunPSK" w:cs="TH SarabunPSK"/>
@@ -1122,7 +1123,7 @@
     </w:p>
     <w:p>
       <w:pPr>
-        <w:pStyle w:val="a3"/>
+        <w:pStyle w:val="NoSpacing"/>
         <w:ind w:left="720"/>
         <w:rPr>
           <w:rFonts w:ascii="TH SarabunPSK" w:hAnsi="TH SarabunPSK" w:cs="TH SarabunPSK"/>
@@ -1175,7 +1176,7 @@
     </w:p>
     <w:p>
       <w:pPr>
-        <w:pStyle w:val="a3"/>
+        <w:pStyle w:val="NoSpacing"/>
         <w:ind w:left="1440"/>
         <w:rPr>
           <w:rFonts w:ascii="TH SarabunPSK" w:hAnsi="TH SarabunPSK" w:cs="TH SarabunPSK"/>
@@ -1212,7 +1213,7 @@
     </w:p>
     <w:p>
       <w:pPr>
-        <w:pStyle w:val="a3"/>
+        <w:pStyle w:val="NoSpacing"/>
         <w:ind w:left="1440"/>
         <w:rPr>
           <w:rFonts w:ascii="TH SarabunPSK" w:hAnsi="TH SarabunPSK" w:cs="TH SarabunPSK"/>
@@ -1240,7 +1241,7 @@
     </w:p>
     <w:p>
       <w:pPr>
-        <w:pStyle w:val="a3"/>
+        <w:pStyle w:val="NoSpacing"/>
         <w:ind w:left="1440"/>
         <w:rPr>
           <w:rFonts w:ascii="TH SarabunPSK" w:hAnsi="TH SarabunPSK" w:cs="TH SarabunPSK"/>
@@ -1277,7 +1278,7 @@
     </w:p>
     <w:p>
       <w:pPr>
-        <w:pStyle w:val="a3"/>
+        <w:pStyle w:val="NoSpacing"/>
         <w:ind w:left="1440"/>
         <w:rPr>
           <w:rFonts w:ascii="TH SarabunPSK" w:hAnsi="TH SarabunPSK" w:cs="TH SarabunPSK"/>
@@ -1305,7 +1306,7 @@
     </w:p>
     <w:p>
       <w:pPr>
-        <w:pStyle w:val="a3"/>
+        <w:pStyle w:val="NoSpacing"/>
         <w:ind w:left="1440"/>
         <w:rPr>
           <w:rFonts w:ascii="TH SarabunPSK" w:hAnsi="TH SarabunPSK" w:cs="TH SarabunPSK"/>
@@ -1352,7 +1353,7 @@
     </w:p>
     <w:p>
       <w:pPr>
-        <w:pStyle w:val="a3"/>
+        <w:pStyle w:val="NoSpacing"/>
         <w:ind w:left="720"/>
         <w:rPr>
           <w:rFonts w:ascii="TH SarabunPSK" w:hAnsi="TH SarabunPSK" w:cs="TH SarabunPSK"/>
@@ -1360,6 +1361,7 @@
           <w:szCs w:val="32"/>
         </w:rPr>
       </w:pPr>
+      <w:proofErr w:type="spellStart"/>
       <w:r>
         <w:rPr>
           <w:rFonts w:ascii="TH SarabunPSK" w:hAnsi="TH SarabunPSK" w:cs="TH SarabunPSK"/>
@@ -1369,6 +1371,7 @@
         <w:lastRenderedPageBreak/>
         <w:t>Xref</w:t>
       </w:r>
+      <w:proofErr w:type="spellEnd"/>
       <w:r>
         <w:rPr>
           <w:rFonts w:ascii="TH SarabunPSK" w:hAnsi="TH SarabunPSK" w:cs="TH SarabunPSK"/>
@@ -1378,6 +1381,7 @@
         </w:rPr>
         <w:t>: [</w:t>
       </w:r>
+      <w:proofErr w:type="spellStart"/>
       <w:r>
         <w:rPr>
           <w:rFonts w:ascii="TH SarabunPSK" w:hAnsi="TH SarabunPSK" w:cs="TH SarabunPSK"/>
@@ -1386,6 +1390,7 @@
         </w:rPr>
         <w:t>PhamacySystem</w:t>
       </w:r>
+      <w:proofErr w:type="spellEnd"/>
       <w:r>
         <w:rPr>
           <w:rFonts w:ascii="TH SarabunPSK" w:hAnsi="TH SarabunPSK" w:cs="TH SarabunPSK"/>
@@ -1446,6 +1451,7 @@
         </w:rPr>
         <w:t>./</w:t>
       </w:r>
+      <w:proofErr w:type="spellStart"/>
       <w:r>
         <w:rPr>
           <w:rFonts w:ascii="TH SarabunPSK" w:hAnsi="TH SarabunPSK" w:cs="TH SarabunPSK"/>
@@ -1454,6 +1460,7 @@
         </w:rPr>
         <w:t>pg</w:t>
       </w:r>
+      <w:proofErr w:type="spellEnd"/>
       <w:r>
         <w:rPr>
           <w:rFonts w:ascii="TH SarabunPSK" w:hAnsi="TH SarabunPSK" w:cs="TH SarabunPSK"/>
@@ -1466,7 +1473,7 @@
     </w:p>
     <w:p>
       <w:pPr>
-        <w:pStyle w:val="a3"/>
+        <w:pStyle w:val="NoSpacing"/>
         <w:ind w:left="720"/>
         <w:rPr>
           <w:rFonts w:ascii="TH SarabunPSK" w:hAnsi="TH SarabunPSK" w:cs="TH SarabunPSK"/>
@@ -1477,7 +1484,7 @@
     </w:p>
     <w:p>
       <w:pPr>
-        <w:pStyle w:val="a3"/>
+        <w:pStyle w:val="NoSpacing"/>
         <w:ind w:left="720"/>
         <w:rPr>
           <w:rFonts w:ascii="TH SarabunPSK" w:hAnsi="TH SarabunPSK" w:cs="TH SarabunPSK"/>
@@ -1514,7 +1521,7 @@
     </w:p>
     <w:p>
       <w:pPr>
-        <w:pStyle w:val="a3"/>
+        <w:pStyle w:val="NoSpacing"/>
         <w:ind w:left="720"/>
         <w:rPr>
           <w:rFonts w:ascii="TH SarabunPSK" w:hAnsi="TH SarabunPSK" w:cs="TH SarabunPSK"/>
@@ -1542,7 +1549,7 @@
     </w:p>
     <w:p>
       <w:pPr>
-        <w:pStyle w:val="a3"/>
+        <w:pStyle w:val="NoSpacing"/>
         <w:ind w:left="720"/>
         <w:rPr>
           <w:rFonts w:ascii="TH SarabunPSK" w:hAnsi="TH SarabunPSK" w:cs="TH SarabunPSK"/>
@@ -1561,7 +1568,7 @@
     </w:p>
     <w:p>
       <w:pPr>
-        <w:pStyle w:val="a3"/>
+        <w:pStyle w:val="NoSpacing"/>
         <w:ind w:left="720" w:firstLine="720"/>
         <w:rPr>
           <w:rFonts w:ascii="TH SarabunPSK" w:hAnsi="TH SarabunPSK" w:cs="TH SarabunPSK"/>
@@ -1625,7 +1632,7 @@
     </w:p>
     <w:p>
       <w:pPr>
-        <w:pStyle w:val="a3"/>
+        <w:pStyle w:val="NoSpacing"/>
         <w:ind w:left="720"/>
         <w:rPr>
           <w:rFonts w:ascii="TH SarabunPSK" w:hAnsi="TH SarabunPSK" w:cs="TH SarabunPSK"/>
@@ -1644,7 +1651,7 @@
     </w:p>
     <w:p>
       <w:pPr>
-        <w:pStyle w:val="a3"/>
+        <w:pStyle w:val="NoSpacing"/>
         <w:ind w:left="720" w:firstLine="720"/>
         <w:rPr>
           <w:rFonts w:ascii="TH SarabunPSK" w:hAnsi="TH SarabunPSK" w:cs="TH SarabunPSK"/>
@@ -1691,7 +1698,7 @@
     </w:p>
     <w:p>
       <w:pPr>
-        <w:pStyle w:val="a3"/>
+        <w:pStyle w:val="NoSpacing"/>
         <w:ind w:left="720"/>
         <w:rPr>
           <w:rFonts w:ascii="TH SarabunPSK" w:hAnsi="TH SarabunPSK" w:cs="TH SarabunPSK"/>
@@ -1744,7 +1751,7 @@
     </w:p>
     <w:p>
       <w:pPr>
-        <w:pStyle w:val="a3"/>
+        <w:pStyle w:val="NoSpacing"/>
         <w:ind w:left="720"/>
         <w:rPr>
           <w:rFonts w:ascii="TH SarabunPSK" w:hAnsi="TH SarabunPSK" w:cs="TH SarabunPSK"/>
@@ -1817,7 +1824,7 @@
     </w:p>
     <w:p>
       <w:pPr>
-        <w:pStyle w:val="a3"/>
+        <w:pStyle w:val="NoSpacing"/>
         <w:ind w:left="1440"/>
         <w:rPr>
           <w:rFonts w:ascii="TH SarabunPSK" w:hAnsi="TH SarabunPSK" w:cs="TH SarabunPSK"/>
@@ -1845,7 +1852,7 @@
     </w:p>
     <w:p>
       <w:pPr>
-        <w:pStyle w:val="a3"/>
+        <w:pStyle w:val="NoSpacing"/>
         <w:ind w:left="1440"/>
         <w:rPr>
           <w:rFonts w:ascii="TH SarabunPSK" w:hAnsi="TH SarabunPSK" w:cs="TH SarabunPSK"/>
@@ -1909,7 +1916,7 @@
     </w:p>
     <w:p>
       <w:pPr>
-        <w:pStyle w:val="a3"/>
+        <w:pStyle w:val="NoSpacing"/>
         <w:ind w:left="1440"/>
         <w:rPr>
           <w:rFonts w:ascii="TH SarabunPSK" w:hAnsi="TH SarabunPSK" w:cs="TH SarabunPSK"/>
@@ -1946,7 +1953,7 @@
     </w:p>
     <w:p>
       <w:pPr>
-        <w:pStyle w:val="a3"/>
+        <w:pStyle w:val="NoSpacing"/>
         <w:ind w:left="1440"/>
         <w:rPr>
           <w:rFonts w:ascii="TH SarabunPSK" w:hAnsi="TH SarabunPSK" w:cs="TH SarabunPSK"/>
@@ -2020,7 +2027,7 @@
     </w:p>
     <w:p>
       <w:pPr>
-        <w:pStyle w:val="a3"/>
+        <w:pStyle w:val="NoSpacing"/>
         <w:ind w:left="720"/>
         <w:rPr>
           <w:rFonts w:ascii="TH SarabunPSK" w:hAnsi="TH SarabunPSK" w:cs="TH SarabunPSK"/>
@@ -2028,6 +2035,7 @@
           <w:szCs w:val="32"/>
         </w:rPr>
       </w:pPr>
+      <w:proofErr w:type="spellStart"/>
       <w:r>
         <w:rPr>
           <w:rFonts w:ascii="TH SarabunPSK" w:hAnsi="TH SarabunPSK" w:cs="TH SarabunPSK"/>
@@ -2036,6 +2044,7 @@
         </w:rPr>
         <w:t>Xref</w:t>
       </w:r>
+      <w:proofErr w:type="spellEnd"/>
       <w:r>
         <w:rPr>
           <w:rFonts w:ascii="TH SarabunPSK" w:hAnsi="TH SarabunPSK" w:cs="TH SarabunPSK"/>
@@ -2045,6 +2054,7 @@
         </w:rPr>
         <w:t>: [</w:t>
       </w:r>
+      <w:proofErr w:type="spellStart"/>
       <w:r>
         <w:rPr>
           <w:rFonts w:ascii="TH SarabunPSK" w:hAnsi="TH SarabunPSK" w:cs="TH SarabunPSK"/>
@@ -2053,6 +2063,7 @@
         </w:rPr>
         <w:t>PhamacySystem</w:t>
       </w:r>
+      <w:proofErr w:type="spellEnd"/>
       <w:r>
         <w:rPr>
           <w:rFonts w:ascii="TH SarabunPSK" w:hAnsi="TH SarabunPSK" w:cs="TH SarabunPSK"/>
@@ -2113,6 +2124,7 @@
         </w:rPr>
         <w:t>./</w:t>
       </w:r>
+      <w:proofErr w:type="spellStart"/>
       <w:r>
         <w:rPr>
           <w:rFonts w:ascii="TH SarabunPSK" w:hAnsi="TH SarabunPSK" w:cs="TH SarabunPSK"/>
@@ -2121,6 +2133,7 @@
         </w:rPr>
         <w:t>pg</w:t>
       </w:r>
+      <w:proofErr w:type="spellEnd"/>
       <w:r>
         <w:rPr>
           <w:rFonts w:ascii="TH SarabunPSK" w:hAnsi="TH SarabunPSK" w:cs="TH SarabunPSK"/>
@@ -2133,7 +2146,7 @@
     </w:p>
     <w:p>
       <w:pPr>
-        <w:pStyle w:val="a3"/>
+        <w:pStyle w:val="NoSpacing"/>
         <w:ind w:left="720"/>
         <w:rPr>
           <w:rFonts w:ascii="TH SarabunPSK" w:hAnsi="TH SarabunPSK" w:cs="TH SarabunPSK"/>
@@ -2144,7 +2157,7 @@
     </w:p>
     <w:p>
       <w:pPr>
-        <w:pStyle w:val="a3"/>
+        <w:pStyle w:val="NoSpacing"/>
         <w:rPr>
           <w:rFonts w:ascii="TH SarabunPSK" w:hAnsi="TH SarabunPSK" w:cs="TH SarabunPSK"/>
           <w:sz w:val="32"/>
@@ -2154,7 +2167,7 @@
     </w:p>
     <w:p>
       <w:pPr>
-        <w:pStyle w:val="a3"/>
+        <w:pStyle w:val="NoSpacing"/>
         <w:rPr>
           <w:rFonts w:ascii="TH SarabunPSK" w:hAnsi="TH SarabunPSK" w:cs="TH SarabunPSK"/>
           <w:sz w:val="32"/>
@@ -2164,7 +2177,7 @@
     </w:p>
     <w:p>
       <w:pPr>
-        <w:pStyle w:val="a3"/>
+        <w:pStyle w:val="NoSpacing"/>
         <w:ind w:left="720"/>
         <w:rPr>
           <w:rFonts w:ascii="TH SarabunPSK" w:hAnsi="TH SarabunPSK" w:cs="TH SarabunPSK"/>
@@ -2208,7 +2221,7 @@
     </w:p>
     <w:p>
       <w:pPr>
-        <w:pStyle w:val="a3"/>
+        <w:pStyle w:val="NoSpacing"/>
         <w:ind w:left="720"/>
         <w:rPr>
           <w:rFonts w:ascii="TH SarabunPSK" w:hAnsi="TH SarabunPSK" w:cs="TH SarabunPSK"/>
@@ -2236,7 +2249,7 @@
     </w:p>
     <w:p>
       <w:pPr>
-        <w:pStyle w:val="a3"/>
+        <w:pStyle w:val="NoSpacing"/>
         <w:ind w:left="720"/>
         <w:rPr>
           <w:rFonts w:ascii="TH SarabunPSK" w:hAnsi="TH SarabunPSK" w:cs="TH SarabunPSK"/>
@@ -2255,7 +2268,7 @@
     </w:p>
     <w:p>
       <w:pPr>
-        <w:pStyle w:val="a3"/>
+        <w:pStyle w:val="NoSpacing"/>
         <w:ind w:left="720" w:firstLine="720"/>
         <w:rPr>
           <w:rFonts w:ascii="TH SarabunPSK" w:hAnsi="TH SarabunPSK" w:cs="TH SarabunPSK"/>
@@ -2319,7 +2332,7 @@
     </w:p>
     <w:p>
       <w:pPr>
-        <w:pStyle w:val="a3"/>
+        <w:pStyle w:val="NoSpacing"/>
         <w:ind w:left="720"/>
         <w:rPr>
           <w:rFonts w:ascii="TH SarabunPSK" w:hAnsi="TH SarabunPSK" w:cs="TH SarabunPSK"/>
@@ -2338,7 +2351,7 @@
     </w:p>
     <w:p>
       <w:pPr>
-        <w:pStyle w:val="a3"/>
+        <w:pStyle w:val="NoSpacing"/>
         <w:ind w:left="720" w:firstLine="720"/>
         <w:rPr>
           <w:rFonts w:ascii="TH SarabunPSK" w:hAnsi="TH SarabunPSK" w:cs="TH SarabunPSK"/>
@@ -2367,7 +2380,7 @@
     </w:p>
     <w:p>
       <w:pPr>
-        <w:pStyle w:val="a3"/>
+        <w:pStyle w:val="NoSpacing"/>
         <w:ind w:left="720"/>
         <w:rPr>
           <w:rFonts w:ascii="TH SarabunPSK" w:hAnsi="TH SarabunPSK" w:cs="TH SarabunPSK"/>
@@ -2420,7 +2433,7 @@
     </w:p>
     <w:p>
       <w:pPr>
-        <w:pStyle w:val="a3"/>
+        <w:pStyle w:val="NoSpacing"/>
         <w:ind w:left="720"/>
         <w:rPr>
           <w:rFonts w:ascii="TH SarabunPSK" w:hAnsi="TH SarabunPSK" w:cs="TH SarabunPSK"/>
@@ -2493,7 +2506,7 @@
     </w:p>
     <w:p>
       <w:pPr>
-        <w:pStyle w:val="a3"/>
+        <w:pStyle w:val="NoSpacing"/>
         <w:ind w:left="1440"/>
         <w:rPr>
           <w:rFonts w:ascii="TH SarabunPSK" w:hAnsi="TH SarabunPSK" w:cs="TH SarabunPSK"/>
@@ -2530,7 +2543,7 @@
     </w:p>
     <w:p>
       <w:pPr>
-        <w:pStyle w:val="a3"/>
+        <w:pStyle w:val="NoSpacing"/>
         <w:ind w:left="1440"/>
         <w:rPr>
           <w:rFonts w:ascii="TH SarabunPSK" w:hAnsi="TH SarabunPSK" w:cs="TH SarabunPSK"/>
@@ -2558,7 +2571,7 @@
     </w:p>
     <w:p>
       <w:pPr>
-        <w:pStyle w:val="a3"/>
+        <w:pStyle w:val="NoSpacing"/>
         <w:ind w:left="1440"/>
         <w:rPr>
           <w:rFonts w:ascii="TH SarabunPSK" w:hAnsi="TH SarabunPSK" w:cs="TH SarabunPSK"/>
@@ -2596,7 +2609,7 @@
     </w:p>
     <w:p>
       <w:pPr>
-        <w:pStyle w:val="a3"/>
+        <w:pStyle w:val="NoSpacing"/>
         <w:ind w:left="1440"/>
         <w:rPr>
           <w:rFonts w:ascii="TH SarabunPSK" w:hAnsi="TH SarabunPSK" w:cs="TH SarabunPSK"/>
@@ -2634,7 +2647,7 @@
     </w:p>
     <w:p>
       <w:pPr>
-        <w:pStyle w:val="a3"/>
+        <w:pStyle w:val="NoSpacing"/>
         <w:ind w:left="720"/>
         <w:rPr>
           <w:rFonts w:ascii="TH SarabunPSK" w:hAnsi="TH SarabunPSK" w:cs="TH SarabunPSK"/>
@@ -2642,6 +2655,7 @@
           <w:szCs w:val="32"/>
         </w:rPr>
       </w:pPr>
+      <w:proofErr w:type="spellStart"/>
       <w:r>
         <w:rPr>
           <w:rFonts w:ascii="TH SarabunPSK" w:hAnsi="TH SarabunPSK" w:cs="TH SarabunPSK"/>
@@ -2650,6 +2664,7 @@
         </w:rPr>
         <w:t>Xref</w:t>
       </w:r>
+      <w:proofErr w:type="spellEnd"/>
       <w:r>
         <w:rPr>
           <w:rFonts w:ascii="TH SarabunPSK" w:hAnsi="TH SarabunPSK" w:cs="TH SarabunPSK"/>
@@ -2659,6 +2674,7 @@
         </w:rPr>
         <w:t>: [</w:t>
       </w:r>
+      <w:proofErr w:type="spellStart"/>
       <w:r>
         <w:rPr>
           <w:rFonts w:ascii="TH SarabunPSK" w:hAnsi="TH SarabunPSK" w:cs="TH SarabunPSK"/>
@@ -2667,6 +2683,7 @@
         </w:rPr>
         <w:t>PhamacySystem</w:t>
       </w:r>
+      <w:proofErr w:type="spellEnd"/>
       <w:r>
         <w:rPr>
           <w:rFonts w:ascii="TH SarabunPSK" w:hAnsi="TH SarabunPSK" w:cs="TH SarabunPSK"/>
@@ -2727,6 +2744,7 @@
         </w:rPr>
         <w:t>./</w:t>
       </w:r>
+      <w:proofErr w:type="spellStart"/>
       <w:r>
         <w:rPr>
           <w:rFonts w:ascii="TH SarabunPSK" w:hAnsi="TH SarabunPSK" w:cs="TH SarabunPSK"/>
@@ -2735,6 +2753,7 @@
         </w:rPr>
         <w:t>pg</w:t>
       </w:r>
+      <w:proofErr w:type="spellEnd"/>
       <w:r>
         <w:rPr>
           <w:rFonts w:ascii="TH SarabunPSK" w:hAnsi="TH SarabunPSK" w:cs="TH SarabunPSK"/>
@@ -2747,7 +2766,7 @@
     </w:p>
     <w:p>
       <w:pPr>
-        <w:pStyle w:val="a3"/>
+        <w:pStyle w:val="NoSpacing"/>
         <w:ind w:left="720"/>
         <w:rPr>
           <w:rFonts w:ascii="TH SarabunPSK" w:hAnsi="TH SarabunPSK" w:cs="TH SarabunPSK"/>
@@ -2791,7 +2810,7 @@
     </w:p>
     <w:p>
       <w:pPr>
-        <w:pStyle w:val="a3"/>
+        <w:pStyle w:val="NoSpacing"/>
         <w:ind w:left="720"/>
         <w:rPr>
           <w:rFonts w:ascii="TH SarabunPSK" w:hAnsi="TH SarabunPSK" w:cs="TH SarabunPSK"/>
@@ -2819,7 +2838,7 @@
     </w:p>
     <w:p>
       <w:pPr>
-        <w:pStyle w:val="a3"/>
+        <w:pStyle w:val="NoSpacing"/>
         <w:ind w:left="720"/>
         <w:rPr>
           <w:rFonts w:ascii="TH SarabunPSK" w:hAnsi="TH SarabunPSK" w:cs="TH SarabunPSK"/>
@@ -2838,7 +2857,7 @@
     </w:p>
     <w:p>
       <w:pPr>
-        <w:pStyle w:val="a3"/>
+        <w:pStyle w:val="NoSpacing"/>
         <w:ind w:left="720" w:firstLine="720"/>
         <w:rPr>
           <w:rFonts w:ascii="TH SarabunPSK" w:hAnsi="TH SarabunPSK" w:cs="TH SarabunPSK"/>
@@ -2902,7 +2921,7 @@
     </w:p>
     <w:p>
       <w:pPr>
-        <w:pStyle w:val="a3"/>
+        <w:pStyle w:val="NoSpacing"/>
         <w:ind w:left="720"/>
         <w:rPr>
           <w:rFonts w:ascii="TH SarabunPSK" w:hAnsi="TH SarabunPSK" w:cs="TH SarabunPSK"/>
@@ -2921,7 +2940,7 @@
     </w:p>
     <w:p>
       <w:pPr>
-        <w:pStyle w:val="a3"/>
+        <w:pStyle w:val="NoSpacing"/>
         <w:ind w:left="720" w:firstLine="720"/>
         <w:rPr>
           <w:rFonts w:ascii="TH SarabunPSK" w:hAnsi="TH SarabunPSK" w:cs="TH SarabunPSK"/>
@@ -2950,7 +2969,7 @@
     </w:p>
     <w:p>
       <w:pPr>
-        <w:pStyle w:val="a3"/>
+        <w:pStyle w:val="NoSpacing"/>
         <w:ind w:left="720"/>
         <w:rPr>
           <w:rFonts w:ascii="TH SarabunPSK" w:hAnsi="TH SarabunPSK" w:cs="TH SarabunPSK"/>
@@ -3003,7 +3022,7 @@
     </w:p>
     <w:p>
       <w:pPr>
-        <w:pStyle w:val="a3"/>
+        <w:pStyle w:val="NoSpacing"/>
         <w:ind w:left="720"/>
         <w:rPr>
           <w:rFonts w:ascii="TH SarabunPSK" w:hAnsi="TH SarabunPSK" w:cs="TH SarabunPSK"/>
@@ -3077,7 +3096,7 @@
     </w:p>
     <w:p>
       <w:pPr>
-        <w:pStyle w:val="a3"/>
+        <w:pStyle w:val="NoSpacing"/>
         <w:ind w:left="1440"/>
         <w:rPr>
           <w:rFonts w:ascii="TH SarabunPSK" w:hAnsi="TH SarabunPSK" w:cs="TH SarabunPSK"/>
@@ -3114,7 +3133,7 @@
     </w:p>
     <w:p>
       <w:pPr>
-        <w:pStyle w:val="a3"/>
+        <w:pStyle w:val="NoSpacing"/>
         <w:ind w:left="1440"/>
         <w:rPr>
           <w:rFonts w:ascii="TH SarabunPSK" w:hAnsi="TH SarabunPSK" w:cs="TH SarabunPSK"/>
@@ -3151,7 +3170,7 @@
     </w:p>
     <w:p>
       <w:pPr>
-        <w:pStyle w:val="a3"/>
+        <w:pStyle w:val="NoSpacing"/>
         <w:ind w:left="1440"/>
         <w:rPr>
           <w:rFonts w:ascii="TH SarabunPSK" w:hAnsi="TH SarabunPSK" w:cs="TH SarabunPSK"/>
@@ -3215,7 +3234,7 @@
     </w:p>
     <w:p>
       <w:pPr>
-        <w:pStyle w:val="a3"/>
+        <w:pStyle w:val="NoSpacing"/>
         <w:ind w:left="1440"/>
         <w:rPr>
           <w:rFonts w:ascii="TH SarabunPSK" w:hAnsi="TH SarabunPSK" w:cs="TH SarabunPSK"/>
@@ -3279,7 +3298,7 @@
     </w:p>
     <w:p>
       <w:pPr>
-        <w:pStyle w:val="a3"/>
+        <w:pStyle w:val="NoSpacing"/>
         <w:ind w:left="1440"/>
         <w:rPr>
           <w:rFonts w:ascii="TH SarabunPSK" w:hAnsi="TH SarabunPSK" w:cs="TH SarabunPSK"/>
@@ -3317,7 +3336,7 @@
     </w:p>
     <w:p>
       <w:pPr>
-        <w:pStyle w:val="a3"/>
+        <w:pStyle w:val="NoSpacing"/>
         <w:ind w:left="720"/>
         <w:rPr>
           <w:rFonts w:ascii="TH SarabunPSK" w:hAnsi="TH SarabunPSK" w:cs="TH SarabunPSK"/>
@@ -3325,6 +3344,7 @@
           <w:szCs w:val="32"/>
         </w:rPr>
       </w:pPr>
+      <w:proofErr w:type="spellStart"/>
       <w:r>
         <w:rPr>
           <w:rFonts w:ascii="TH SarabunPSK" w:hAnsi="TH SarabunPSK" w:cs="TH SarabunPSK"/>
@@ -3333,6 +3353,7 @@
         </w:rPr>
         <w:t>Xref</w:t>
       </w:r>
+      <w:proofErr w:type="spellEnd"/>
       <w:r>
         <w:rPr>
           <w:rFonts w:ascii="TH SarabunPSK" w:hAnsi="TH SarabunPSK" w:cs="TH SarabunPSK"/>
@@ -3342,6 +3363,7 @@
         </w:rPr>
         <w:t>: [</w:t>
       </w:r>
+      <w:proofErr w:type="spellStart"/>
       <w:r>
         <w:rPr>
           <w:rFonts w:ascii="TH SarabunPSK" w:hAnsi="TH SarabunPSK" w:cs="TH SarabunPSK"/>
@@ -3350,6 +3372,7 @@
         </w:rPr>
         <w:t>PhamacySystem</w:t>
       </w:r>
+      <w:proofErr w:type="spellEnd"/>
       <w:r>
         <w:rPr>
           <w:rFonts w:ascii="TH SarabunPSK" w:hAnsi="TH SarabunPSK" w:cs="TH SarabunPSK"/>
@@ -3410,6 +3433,7 @@
         </w:rPr>
         <w:t>./</w:t>
       </w:r>
+      <w:proofErr w:type="spellStart"/>
       <w:r>
         <w:rPr>
           <w:rFonts w:ascii="TH SarabunPSK" w:hAnsi="TH SarabunPSK" w:cs="TH SarabunPSK"/>
@@ -3418,6 +3442,7 @@
         </w:rPr>
         <w:t>pg</w:t>
       </w:r>
+      <w:proofErr w:type="spellEnd"/>
       <w:r>
         <w:rPr>
           <w:rFonts w:ascii="TH SarabunPSK" w:hAnsi="TH SarabunPSK" w:cs="TH SarabunPSK"/>
@@ -3430,7 +3455,7 @@
     </w:p>
     <w:p>
       <w:pPr>
-        <w:pStyle w:val="a3"/>
+        <w:pStyle w:val="NoSpacing"/>
         <w:ind w:left="720"/>
         <w:rPr>
           <w:rFonts w:ascii="TH SarabunPSK" w:hAnsi="TH SarabunPSK" w:cs="TH SarabunPSK"/>
@@ -3474,7 +3499,7 @@
     </w:p>
     <w:p>
       <w:pPr>
-        <w:pStyle w:val="a3"/>
+        <w:pStyle w:val="NoSpacing"/>
         <w:ind w:left="720"/>
         <w:rPr>
           <w:rFonts w:ascii="TH SarabunPSK" w:hAnsi="TH SarabunPSK" w:cs="TH SarabunPSK"/>
@@ -3502,7 +3527,7 @@
     </w:p>
     <w:p>
       <w:pPr>
-        <w:pStyle w:val="a3"/>
+        <w:pStyle w:val="NoSpacing"/>
         <w:ind w:left="720"/>
         <w:rPr>
           <w:rFonts w:ascii="TH SarabunPSK" w:hAnsi="TH SarabunPSK" w:cs="TH SarabunPSK"/>
@@ -3521,7 +3546,7 @@
     </w:p>
     <w:p>
       <w:pPr>
-        <w:pStyle w:val="a3"/>
+        <w:pStyle w:val="NoSpacing"/>
         <w:ind w:left="720" w:firstLine="720"/>
         <w:rPr>
           <w:rFonts w:ascii="TH SarabunPSK" w:hAnsi="TH SarabunPSK" w:cs="TH SarabunPSK"/>
@@ -3585,7 +3610,7 @@
     </w:p>
     <w:p>
       <w:pPr>
-        <w:pStyle w:val="a3"/>
+        <w:pStyle w:val="NoSpacing"/>
         <w:ind w:left="720"/>
         <w:rPr>
           <w:rFonts w:ascii="TH SarabunPSK" w:hAnsi="TH SarabunPSK" w:cs="TH SarabunPSK"/>
@@ -3604,7 +3629,7 @@
     </w:p>
     <w:p>
       <w:pPr>
-        <w:pStyle w:val="a3"/>
+        <w:pStyle w:val="NoSpacing"/>
         <w:ind w:left="720" w:firstLine="720"/>
         <w:rPr>
           <w:rFonts w:ascii="TH SarabunPSK" w:hAnsi="TH SarabunPSK" w:cs="TH SarabunPSK"/>
@@ -3624,7 +3649,7 @@
     </w:p>
     <w:p>
       <w:pPr>
-        <w:pStyle w:val="a3"/>
+        <w:pStyle w:val="NoSpacing"/>
         <w:ind w:left="720"/>
         <w:rPr>
           <w:rFonts w:ascii="TH SarabunPSK" w:hAnsi="TH SarabunPSK" w:cs="TH SarabunPSK"/>
@@ -3677,7 +3702,7 @@
     </w:p>
     <w:p>
       <w:pPr>
-        <w:pStyle w:val="a3"/>
+        <w:pStyle w:val="NoSpacing"/>
         <w:ind w:left="720"/>
         <w:rPr>
           <w:rFonts w:ascii="TH SarabunPSK" w:hAnsi="TH SarabunPSK" w:cs="TH SarabunPSK"/>
@@ -3750,7 +3775,7 @@
     </w:p>
     <w:p>
       <w:pPr>
-        <w:pStyle w:val="a3"/>
+        <w:pStyle w:val="NoSpacing"/>
         <w:ind w:left="1440"/>
         <w:rPr>
           <w:rFonts w:ascii="TH SarabunPSK" w:hAnsi="TH SarabunPSK" w:cs="TH SarabunPSK"/>
@@ -3787,7 +3812,7 @@
     </w:p>
     <w:p>
       <w:pPr>
-        <w:pStyle w:val="a3"/>
+        <w:pStyle w:val="NoSpacing"/>
         <w:ind w:left="1440"/>
         <w:rPr>
           <w:rFonts w:ascii="TH SarabunPSK" w:hAnsi="TH SarabunPSK" w:cs="TH SarabunPSK"/>
@@ -3815,7 +3840,7 @@
     </w:p>
     <w:p>
       <w:pPr>
-        <w:pStyle w:val="a3"/>
+        <w:pStyle w:val="NoSpacing"/>
         <w:ind w:left="1440"/>
         <w:rPr>
           <w:rFonts w:ascii="TH SarabunPSK" w:hAnsi="TH SarabunPSK" w:cs="TH SarabunPSK"/>
@@ -3881,7 +3906,7 @@
     </w:p>
     <w:p>
       <w:pPr>
-        <w:pStyle w:val="a3"/>
+        <w:pStyle w:val="NoSpacing"/>
         <w:ind w:left="1440"/>
         <w:rPr>
           <w:rFonts w:ascii="TH SarabunPSK" w:hAnsi="TH SarabunPSK" w:cs="TH SarabunPSK"/>
@@ -3918,7 +3943,7 @@
     </w:p>
     <w:p>
       <w:pPr>
-        <w:pStyle w:val="a3"/>
+        <w:pStyle w:val="NoSpacing"/>
         <w:ind w:left="1440"/>
         <w:rPr>
           <w:rFonts w:ascii="TH SarabunPSK" w:hAnsi="TH SarabunPSK" w:cs="TH SarabunPSK"/>
@@ -3982,7 +4007,7 @@
     </w:p>
     <w:p>
       <w:pPr>
-        <w:pStyle w:val="a3"/>
+        <w:pStyle w:val="NoSpacing"/>
         <w:ind w:left="1440"/>
         <w:rPr>
           <w:rFonts w:ascii="TH SarabunPSK" w:hAnsi="TH SarabunPSK" w:cs="TH SarabunPSK"/>
@@ -4020,7 +4045,7 @@
     </w:p>
     <w:p>
       <w:pPr>
-        <w:pStyle w:val="a3"/>
+        <w:pStyle w:val="NoSpacing"/>
         <w:rPr>
           <w:rFonts w:ascii="TH SarabunPSK" w:hAnsi="TH SarabunPSK" w:cs="TH SarabunPSK"/>
           <w:sz w:val="32"/>
@@ -4057,7 +4082,7 @@
     </w:p>
     <w:p>
       <w:pPr>
-        <w:pStyle w:val="a3"/>
+        <w:pStyle w:val="NoSpacing"/>
         <w:ind w:left="720"/>
         <w:rPr>
           <w:rFonts w:ascii="TH SarabunPSK" w:hAnsi="TH SarabunPSK" w:cs="TH SarabunPSK"/>
@@ -4065,6 +4090,7 @@
           <w:szCs w:val="32"/>
         </w:rPr>
       </w:pPr>
+      <w:proofErr w:type="spellStart"/>
       <w:r>
         <w:rPr>
           <w:rFonts w:ascii="TH SarabunPSK" w:hAnsi="TH SarabunPSK" w:cs="TH SarabunPSK"/>
@@ -4073,6 +4099,7 @@
         </w:rPr>
         <w:t>Xref</w:t>
       </w:r>
+      <w:proofErr w:type="spellEnd"/>
       <w:r>
         <w:rPr>
           <w:rFonts w:ascii="TH SarabunPSK" w:hAnsi="TH SarabunPSK" w:cs="TH SarabunPSK"/>
@@ -4082,6 +4109,7 @@
         </w:rPr>
         <w:t>: [</w:t>
       </w:r>
+      <w:proofErr w:type="spellStart"/>
       <w:r>
         <w:rPr>
           <w:rFonts w:ascii="TH SarabunPSK" w:hAnsi="TH SarabunPSK" w:cs="TH SarabunPSK"/>
@@ -4090,6 +4118,7 @@
         </w:rPr>
         <w:t>PhamacySystem</w:t>
       </w:r>
+      <w:proofErr w:type="spellEnd"/>
       <w:r>
         <w:rPr>
           <w:rFonts w:ascii="TH SarabunPSK" w:hAnsi="TH SarabunPSK" w:cs="TH SarabunPSK"/>
@@ -4150,6 +4179,7 @@
         </w:rPr>
         <w:t>./</w:t>
       </w:r>
+      <w:proofErr w:type="spellStart"/>
       <w:r>
         <w:rPr>
           <w:rFonts w:ascii="TH SarabunPSK" w:hAnsi="TH SarabunPSK" w:cs="TH SarabunPSK"/>
@@ -4158,6 +4188,7 @@
         </w:rPr>
         <w:t>pg</w:t>
       </w:r>
+      <w:proofErr w:type="spellEnd"/>
       <w:r>
         <w:rPr>
           <w:rFonts w:ascii="TH SarabunPSK" w:hAnsi="TH SarabunPSK" w:cs="TH SarabunPSK"/>
@@ -4170,7 +4201,7 @@
     </w:p>
     <w:p>
       <w:pPr>
-        <w:pStyle w:val="a3"/>
+        <w:pStyle w:val="NoSpacing"/>
         <w:ind w:left="720"/>
         <w:rPr>
           <w:rFonts w:ascii="TH SarabunPSK" w:hAnsi="TH SarabunPSK" w:cs="TH SarabunPSK"/>
@@ -4181,7 +4212,7 @@
     </w:p>
     <w:p>
       <w:pPr>
-        <w:pStyle w:val="a3"/>
+        <w:pStyle w:val="NoSpacing"/>
         <w:rPr>
           <w:rFonts w:ascii="TH SarabunPSK" w:hAnsi="TH SarabunPSK" w:cs="TH SarabunPSK"/>
           <w:sz w:val="32"/>
@@ -4191,7 +4222,7 @@
     </w:p>
     <w:p>
       <w:pPr>
-        <w:pStyle w:val="1"/>
+        <w:pStyle w:val="Heading1"/>
         <w:numPr>
           <w:ilvl w:val="0"/>
           <w:numId w:val="1"/>
@@ -4215,7 +4246,7 @@
     </w:p>
     <w:p>
       <w:pPr>
-        <w:pStyle w:val="a3"/>
+        <w:pStyle w:val="NoSpacing"/>
         <w:ind w:left="360" w:firstLine="360"/>
         <w:jc w:val="thaiDistribute"/>
         <w:rPr>
@@ -4227,7 +4258,7 @@
     </w:p>
     <w:p>
       <w:pPr>
-        <w:pStyle w:val="a3"/>
+        <w:pStyle w:val="NoSpacing"/>
         <w:numPr>
           <w:ilvl w:val="1"/>
           <w:numId w:val="1"/>
@@ -4250,7 +4281,7 @@
     </w:p>
     <w:p>
       <w:pPr>
-        <w:pStyle w:val="a3"/>
+        <w:pStyle w:val="NoSpacing"/>
         <w:ind w:left="735"/>
         <w:rPr>
           <w:rFonts w:ascii="TH SarabunPSK" w:hAnsi="TH SarabunPSK" w:cs="TH SarabunPSK"/>
@@ -4285,7 +4316,7 @@
           </w:tcPr>
           <w:p>
             <w:pPr>
-              <w:pStyle w:val="a3"/>
+              <w:pStyle w:val="NoSpacing"/>
               <w:rPr>
                 <w:rFonts w:ascii="TH SarabunPSK" w:hAnsi="TH SarabunPSK" w:cs="TH SarabunPSK"/>
                 <w:sz w:val="32"/>
@@ -4317,7 +4348,7 @@
           </w:tcPr>
           <w:p>
             <w:pPr>
-              <w:pStyle w:val="a3"/>
+              <w:pStyle w:val="NoSpacing"/>
               <w:rPr>
                 <w:rFonts w:ascii="TH SarabunPSK" w:hAnsi="TH SarabunPSK" w:cs="TH SarabunPSK"/>
                 <w:sz w:val="32"/>
@@ -4360,7 +4391,7 @@
           </w:tcPr>
           <w:p>
             <w:pPr>
-              <w:pStyle w:val="a3"/>
+              <w:pStyle w:val="NoSpacing"/>
               <w:rPr>
                 <w:rFonts w:ascii="TH SarabunPSK" w:hAnsi="TH SarabunPSK" w:cs="TH SarabunPSK"/>
                 <w:sz w:val="32"/>
@@ -4392,7 +4423,7 @@
           </w:tcPr>
           <w:p>
             <w:pPr>
-              <w:pStyle w:val="a3"/>
+              <w:pStyle w:val="NoSpacing"/>
               <w:rPr>
                 <w:rFonts w:ascii="TH SarabunPSK" w:hAnsi="TH SarabunPSK" w:cs="TH SarabunPSK"/>
                 <w:sz w:val="32"/>
@@ -4409,13 +4440,14 @@
           </w:tcPr>
           <w:p>
             <w:pPr>
-              <w:pStyle w:val="a3"/>
-              <w:rPr>
-                <w:rFonts w:ascii="TH SarabunPSK" w:hAnsi="TH SarabunPSK" w:cs="TH SarabunPSK"/>
-                <w:sz w:val="32"/>
-                <w:szCs w:val="32"/>
-              </w:rPr>
-            </w:pPr>
+              <w:pStyle w:val="NoSpacing"/>
+              <w:rPr>
+                <w:rFonts w:ascii="TH SarabunPSK" w:hAnsi="TH SarabunPSK" w:cs="TH SarabunPSK"/>
+                <w:sz w:val="32"/>
+                <w:szCs w:val="32"/>
+              </w:rPr>
+            </w:pPr>
+            <w:proofErr w:type="spellStart"/>
             <w:r>
               <w:rPr>
                 <w:rFonts w:ascii="TH SarabunPSK" w:hAnsi="TH SarabunPSK" w:cs="TH SarabunPSK"/>
@@ -4424,6 +4456,7 @@
               </w:rPr>
               <w:t>Xref</w:t>
             </w:r>
+            <w:proofErr w:type="spellEnd"/>
             <w:r>
               <w:rPr>
                 <w:rFonts w:ascii="TH SarabunPSK" w:hAnsi="TH SarabunPSK" w:cs="TH SarabunPSK"/>
@@ -4441,7 +4474,7 @@
           </w:tcPr>
           <w:p>
             <w:pPr>
-              <w:pStyle w:val="a3"/>
+              <w:pStyle w:val="NoSpacing"/>
               <w:rPr>
                 <w:rFonts w:ascii="TH SarabunPSK" w:hAnsi="TH SarabunPSK" w:cs="TH SarabunPSK"/>
                 <w:sz w:val="32"/>
@@ -4457,6 +4490,7 @@
               </w:rPr>
               <w:t>[</w:t>
             </w:r>
+            <w:proofErr w:type="spellStart"/>
             <w:r>
               <w:rPr>
                 <w:rFonts w:ascii="TH SarabunPSK" w:hAnsi="TH SarabunPSK" w:cs="TH SarabunPSK"/>
@@ -4465,6 +4499,7 @@
               </w:rPr>
               <w:t>PhamacySystem</w:t>
             </w:r>
+            <w:proofErr w:type="spellEnd"/>
             <w:r>
               <w:rPr>
                 <w:rFonts w:ascii="TH SarabunPSK" w:hAnsi="TH SarabunPSK" w:cs="TH SarabunPSK"/>
@@ -4491,6 +4526,7 @@
               </w:rPr>
               <w:t>]/</w:t>
             </w:r>
+            <w:proofErr w:type="spellStart"/>
             <w:r>
               <w:rPr>
                 <w:rFonts w:ascii="TH SarabunPSK" w:hAnsi="TH SarabunPSK" w:cs="TH SarabunPSK"/>
@@ -4499,6 +4535,7 @@
               </w:rPr>
               <w:t>UseCase</w:t>
             </w:r>
+            <w:proofErr w:type="spellEnd"/>
             <w:r>
               <w:rPr>
                 <w:rFonts w:ascii="TH SarabunPSK" w:hAnsi="TH SarabunPSK" w:cs="TH SarabunPSK"/>
@@ -4525,6 +4562,7 @@
               </w:rPr>
               <w:t>/</w:t>
             </w:r>
+            <w:proofErr w:type="spellStart"/>
             <w:r>
               <w:rPr>
                 <w:rFonts w:ascii="TH SarabunPSK" w:hAnsi="TH SarabunPSK" w:cs="TH SarabunPSK"/>
@@ -4533,6 +4571,7 @@
               </w:rPr>
               <w:t>pg</w:t>
             </w:r>
+            <w:proofErr w:type="spellEnd"/>
             <w:r>
               <w:rPr>
                 <w:rFonts w:ascii="TH SarabunPSK" w:hAnsi="TH SarabunPSK" w:cs="TH SarabunPSK"/>
@@ -4552,7 +4591,7 @@
           </w:tcPr>
           <w:p>
             <w:pPr>
-              <w:pStyle w:val="a3"/>
+              <w:pStyle w:val="NoSpacing"/>
               <w:rPr>
                 <w:rFonts w:ascii="TH SarabunPSK" w:hAnsi="TH SarabunPSK" w:cs="TH SarabunPSK"/>
                 <w:sz w:val="32"/>
@@ -4584,7 +4623,7 @@
           </w:tcPr>
           <w:p>
             <w:pPr>
-              <w:pStyle w:val="a3"/>
+              <w:pStyle w:val="NoSpacing"/>
               <w:rPr>
                 <w:rFonts w:ascii="TH SarabunPSK" w:hAnsi="TH SarabunPSK" w:cs="TH SarabunPSK"/>
                 <w:sz w:val="32"/>
@@ -4611,7 +4650,7 @@
           </w:tcPr>
           <w:p>
             <w:pPr>
-              <w:pStyle w:val="a3"/>
+              <w:pStyle w:val="NoSpacing"/>
               <w:rPr>
                 <w:rFonts w:ascii="TH SarabunPSK" w:hAnsi="TH SarabunPSK" w:cs="TH SarabunPSK"/>
                 <w:sz w:val="32"/>
@@ -4643,7 +4682,7 @@
           </w:tcPr>
           <w:p>
             <w:pPr>
-              <w:pStyle w:val="a3"/>
+              <w:pStyle w:val="NoSpacing"/>
               <w:rPr>
                 <w:rFonts w:ascii="TH SarabunPSK" w:hAnsi="TH SarabunPSK" w:cs="TH SarabunPSK"/>
                 <w:sz w:val="32"/>
@@ -4668,7 +4707,7 @@
           </w:tcPr>
           <w:p>
             <w:pPr>
-              <w:pStyle w:val="a3"/>
+              <w:pStyle w:val="NoSpacing"/>
               <w:rPr>
                 <w:rFonts w:ascii="TH SarabunPSK" w:hAnsi="TH SarabunPSK" w:cs="TH SarabunPSK"/>
                 <w:sz w:val="32"/>
@@ -4700,7 +4739,7 @@
           </w:tcPr>
           <w:p>
             <w:pPr>
-              <w:pStyle w:val="a3"/>
+              <w:pStyle w:val="NoSpacing"/>
               <w:rPr>
                 <w:rFonts w:ascii="TH SarabunPSK" w:hAnsi="TH SarabunPSK" w:cs="TH SarabunPSK"/>
                 <w:sz w:val="32"/>
@@ -4726,7 +4765,7 @@
           </w:tcPr>
           <w:p>
             <w:pPr>
-              <w:pStyle w:val="a3"/>
+              <w:pStyle w:val="NoSpacing"/>
               <w:rPr>
                 <w:rFonts w:ascii="TH SarabunPSK" w:hAnsi="TH SarabunPSK" w:cs="TH SarabunPSK"/>
                 <w:sz w:val="32"/>
@@ -4761,7 +4800,7 @@
           </w:p>
           <w:p>
             <w:pPr>
-              <w:pStyle w:val="a3"/>
+              <w:pStyle w:val="NoSpacing"/>
               <w:rPr>
                 <w:rFonts w:ascii="TH SarabunPSK" w:hAnsi="TH SarabunPSK" w:cs="TH SarabunPSK"/>
                 <w:sz w:val="32"/>
@@ -4802,7 +4841,7 @@
           </w:tcPr>
           <w:p>
             <w:pPr>
-              <w:pStyle w:val="a3"/>
+              <w:pStyle w:val="NoSpacing"/>
               <w:rPr>
                 <w:rFonts w:ascii="TH SarabunPSK" w:hAnsi="TH SarabunPSK" w:cs="TH SarabunPSK"/>
                 <w:sz w:val="32"/>
@@ -4841,7 +4880,7 @@
           </w:tcPr>
           <w:p>
             <w:pPr>
-              <w:pStyle w:val="a3"/>
+              <w:pStyle w:val="NoSpacing"/>
               <w:rPr>
                 <w:rFonts w:ascii="TH SarabunPSK" w:hAnsi="TH SarabunPSK" w:cs="TH SarabunPSK"/>
                 <w:sz w:val="32"/>
@@ -4890,7 +4929,7 @@
           </w:tcPr>
           <w:p>
             <w:pPr>
-              <w:pStyle w:val="a3"/>
+              <w:pStyle w:val="NoSpacing"/>
               <w:rPr>
                 <w:rFonts w:ascii="TH SarabunPSK" w:hAnsi="TH SarabunPSK" w:cs="TH SarabunPSK"/>
                 <w:sz w:val="32"/>
@@ -4929,7 +4968,7 @@
           </w:tcPr>
           <w:p>
             <w:pPr>
-              <w:pStyle w:val="a3"/>
+              <w:pStyle w:val="NoSpacing"/>
               <w:rPr>
                 <w:rFonts w:ascii="TH SarabunPSK" w:hAnsi="TH SarabunPSK" w:cs="TH SarabunPSK"/>
                 <w:sz w:val="32"/>
@@ -4961,7 +5000,7 @@
           </w:tcPr>
           <w:p>
             <w:pPr>
-              <w:pStyle w:val="a3"/>
+              <w:pStyle w:val="NoSpacing"/>
               <w:rPr>
                 <w:rFonts w:ascii="TH SarabunPSK" w:hAnsi="TH SarabunPSK" w:cs="TH SarabunPSK"/>
                 <w:sz w:val="32"/>
@@ -5041,7 +5080,7 @@
           </w:p>
           <w:p>
             <w:pPr>
-              <w:pStyle w:val="a3"/>
+              <w:pStyle w:val="NoSpacing"/>
               <w:rPr>
                 <w:rFonts w:ascii="TH SarabunPSK" w:hAnsi="TH SarabunPSK" w:cs="TH SarabunPSK"/>
                 <w:sz w:val="32"/>
@@ -5077,7 +5116,7 @@
           </w:p>
           <w:p>
             <w:pPr>
-              <w:pStyle w:val="a3"/>
+              <w:pStyle w:val="NoSpacing"/>
               <w:rPr>
                 <w:rFonts w:ascii="TH SarabunPSK" w:hAnsi="TH SarabunPSK" w:cs="TH SarabunPSK"/>
                 <w:sz w:val="32"/>
@@ -5157,7 +5196,7 @@
           </w:p>
           <w:p>
             <w:pPr>
-              <w:pStyle w:val="a3"/>
+              <w:pStyle w:val="NoSpacing"/>
               <w:rPr>
                 <w:rFonts w:ascii="TH SarabunPSK" w:hAnsi="TH SarabunPSK" w:cs="TH SarabunPSK"/>
                 <w:sz w:val="32"/>
@@ -5255,7 +5294,7 @@
           </w:p>
           <w:p>
             <w:pPr>
-              <w:pStyle w:val="a3"/>
+              <w:pStyle w:val="NoSpacing"/>
               <w:rPr>
                 <w:rFonts w:ascii="TH SarabunPSK" w:hAnsi="TH SarabunPSK" w:cs="TH SarabunPSK"/>
                 <w:sz w:val="32"/>
@@ -5292,7 +5331,7 @@
           </w:p>
           <w:p>
             <w:pPr>
-              <w:pStyle w:val="a3"/>
+              <w:pStyle w:val="NoSpacing"/>
               <w:rPr>
                 <w:rFonts w:ascii="TH SarabunPSK" w:hAnsi="TH SarabunPSK" w:cs="TH SarabunPSK"/>
                 <w:sz w:val="32"/>
@@ -5313,7 +5352,7 @@
           </w:tcPr>
           <w:p>
             <w:pPr>
-              <w:pStyle w:val="a3"/>
+              <w:pStyle w:val="NoSpacing"/>
               <w:rPr>
                 <w:rFonts w:ascii="TH SarabunPSK" w:hAnsi="TH SarabunPSK" w:cs="TH SarabunPSK"/>
                 <w:sz w:val="32"/>
@@ -5345,7 +5384,7 @@
           </w:tcPr>
           <w:p>
             <w:pPr>
-              <w:pStyle w:val="a3"/>
+              <w:pStyle w:val="NoSpacing"/>
               <w:jc w:val="thaiDistribute"/>
               <w:rPr>
                 <w:rFonts w:ascii="TH SarabunPSK" w:hAnsi="TH SarabunPSK" w:cs="TH SarabunPSK"/>
@@ -5391,7 +5430,7 @@
           </w:p>
           <w:p>
             <w:pPr>
-              <w:pStyle w:val="a3"/>
+              <w:pStyle w:val="NoSpacing"/>
               <w:jc w:val="thaiDistribute"/>
               <w:rPr>
                 <w:rFonts w:ascii="TH SarabunPSK" w:hAnsi="TH SarabunPSK" w:cs="TH SarabunPSK"/>
@@ -5484,7 +5523,7 @@
           </w:tcPr>
           <w:p>
             <w:pPr>
-              <w:pStyle w:val="a3"/>
+              <w:pStyle w:val="NoSpacing"/>
               <w:rPr>
                 <w:rFonts w:ascii="TH SarabunPSK" w:hAnsi="TH SarabunPSK" w:cs="TH SarabunPSK"/>
                 <w:sz w:val="32"/>
@@ -5517,7 +5556,7 @@
           </w:tcPr>
           <w:p>
             <w:pPr>
-              <w:pStyle w:val="a3"/>
+              <w:pStyle w:val="NoSpacing"/>
               <w:jc w:val="thaiDistribute"/>
               <w:rPr>
                 <w:rFonts w:ascii="TH SarabunPSK" w:hAnsi="TH SarabunPSK" w:cs="TH SarabunPSK"/>
@@ -5610,21 +5649,31 @@
           </w:tcPr>
           <w:p>
             <w:pPr>
-              <w:pStyle w:val="a3"/>
-              <w:rPr>
-                <w:rFonts w:ascii="TH SarabunPSK" w:hAnsi="TH SarabunPSK" w:cs="TH SarabunPSK"/>
-                <w:sz w:val="32"/>
-                <w:szCs w:val="32"/>
-              </w:rPr>
-            </w:pPr>
-            <w:r>
-              <w:rPr>
-                <w:rFonts w:ascii="TH SarabunPSK" w:hAnsi="TH SarabunPSK" w:cs="TH SarabunPSK"/>
-                <w:sz w:val="32"/>
-                <w:szCs w:val="32"/>
-              </w:rPr>
-              <w:t>UI Xref</w:t>
-            </w:r>
+              <w:pStyle w:val="NoSpacing"/>
+              <w:rPr>
+                <w:rFonts w:ascii="TH SarabunPSK" w:hAnsi="TH SarabunPSK" w:cs="TH SarabunPSK"/>
+                <w:sz w:val="32"/>
+                <w:szCs w:val="32"/>
+              </w:rPr>
+            </w:pPr>
+            <w:r>
+              <w:rPr>
+                <w:rFonts w:ascii="TH SarabunPSK" w:hAnsi="TH SarabunPSK" w:cs="TH SarabunPSK"/>
+                <w:sz w:val="32"/>
+                <w:szCs w:val="32"/>
+              </w:rPr>
+              <w:t xml:space="preserve">UI </w:t>
+            </w:r>
+            <w:proofErr w:type="spellStart"/>
+            <w:r>
+              <w:rPr>
+                <w:rFonts w:ascii="TH SarabunPSK" w:hAnsi="TH SarabunPSK" w:cs="TH SarabunPSK"/>
+                <w:sz w:val="32"/>
+                <w:szCs w:val="32"/>
+              </w:rPr>
+              <w:t>Xref</w:t>
+            </w:r>
+            <w:proofErr w:type="spellEnd"/>
             <w:r>
               <w:rPr>
                 <w:rFonts w:ascii="TH SarabunPSK" w:hAnsi="TH SarabunPSK" w:cs="TH SarabunPSK"/>
@@ -5642,7 +5691,7 @@
           </w:tcPr>
           <w:p>
             <w:pPr>
-              <w:pStyle w:val="a3"/>
+              <w:pStyle w:val="NoSpacing"/>
               <w:rPr>
                 <w:rFonts w:ascii="TH SarabunPSK" w:hAnsi="TH SarabunPSK" w:cs="TH SarabunPSK"/>
                 <w:sz w:val="32"/>
@@ -5663,7 +5712,7 @@
           </w:tcPr>
           <w:p>
             <w:pPr>
-              <w:pStyle w:val="a3"/>
+              <w:pStyle w:val="NoSpacing"/>
               <w:rPr>
                 <w:rFonts w:ascii="TH SarabunPSK" w:hAnsi="TH SarabunPSK" w:cs="TH SarabunPSK"/>
                 <w:sz w:val="32"/>
@@ -5695,7 +5744,7 @@
           </w:tcPr>
           <w:p>
             <w:pPr>
-              <w:pStyle w:val="a3"/>
+              <w:pStyle w:val="NoSpacing"/>
               <w:rPr>
                 <w:rFonts w:ascii="TH SarabunPSK" w:hAnsi="TH SarabunPSK" w:cs="TH SarabunPSK"/>
                 <w:sz w:val="32"/>
@@ -5734,7 +5783,7 @@
     </w:tbl>
     <w:p>
       <w:pPr>
-        <w:pStyle w:val="a3"/>
+        <w:pStyle w:val="NoSpacing"/>
         <w:rPr>
           <w:rFonts w:ascii="TH SarabunPSK" w:hAnsi="TH SarabunPSK" w:cs="TH SarabunPSK"/>
           <w:sz w:val="32"/>
@@ -5744,7 +5793,7 @@
     </w:p>
     <w:p>
       <w:pPr>
-        <w:pStyle w:val="a3"/>
+        <w:pStyle w:val="NoSpacing"/>
         <w:ind w:firstLine="720"/>
         <w:rPr>
           <w:rFonts w:ascii="TH SarabunPSK" w:hAnsi="TH SarabunPSK" w:cs="TH SarabunPSK"/>
@@ -5789,7 +5838,7 @@
     </w:p>
     <w:p>
       <w:pPr>
-        <w:pStyle w:val="a3"/>
+        <w:pStyle w:val="NoSpacing"/>
         <w:ind w:firstLine="720"/>
         <w:rPr>
           <w:rFonts w:ascii="TH SarabunPSK" w:hAnsi="TH SarabunPSK" w:cs="TH SarabunPSK"/>
@@ -5824,7 +5873,7 @@
           </w:tcPr>
           <w:p>
             <w:pPr>
-              <w:pStyle w:val="a3"/>
+              <w:pStyle w:val="NoSpacing"/>
               <w:rPr>
                 <w:rFonts w:ascii="TH SarabunPSK" w:hAnsi="TH SarabunPSK" w:cs="TH SarabunPSK"/>
                 <w:sz w:val="32"/>
@@ -5856,7 +5905,7 @@
           </w:tcPr>
           <w:p>
             <w:pPr>
-              <w:pStyle w:val="a3"/>
+              <w:pStyle w:val="NoSpacing"/>
               <w:rPr>
                 <w:rFonts w:ascii="TH SarabunPSK" w:hAnsi="TH SarabunPSK" w:cs="TH SarabunPSK"/>
                 <w:sz w:val="32"/>
@@ -5899,7 +5948,7 @@
           </w:tcPr>
           <w:p>
             <w:pPr>
-              <w:pStyle w:val="a3"/>
+              <w:pStyle w:val="NoSpacing"/>
               <w:rPr>
                 <w:rFonts w:ascii="TH SarabunPSK" w:hAnsi="TH SarabunPSK" w:cs="TH SarabunPSK"/>
                 <w:sz w:val="32"/>
@@ -5931,7 +5980,7 @@
           </w:tcPr>
           <w:p>
             <w:pPr>
-              <w:pStyle w:val="a3"/>
+              <w:pStyle w:val="NoSpacing"/>
               <w:rPr>
                 <w:rFonts w:ascii="TH SarabunPSK" w:hAnsi="TH SarabunPSK" w:cs="TH SarabunPSK"/>
                 <w:sz w:val="32"/>
@@ -5948,13 +5997,14 @@
           </w:tcPr>
           <w:p>
             <w:pPr>
-              <w:pStyle w:val="a3"/>
-              <w:rPr>
-                <w:rFonts w:ascii="TH SarabunPSK" w:hAnsi="TH SarabunPSK" w:cs="TH SarabunPSK"/>
-                <w:sz w:val="32"/>
-                <w:szCs w:val="32"/>
-              </w:rPr>
-            </w:pPr>
+              <w:pStyle w:val="NoSpacing"/>
+              <w:rPr>
+                <w:rFonts w:ascii="TH SarabunPSK" w:hAnsi="TH SarabunPSK" w:cs="TH SarabunPSK"/>
+                <w:sz w:val="32"/>
+                <w:szCs w:val="32"/>
+              </w:rPr>
+            </w:pPr>
+            <w:proofErr w:type="spellStart"/>
             <w:r>
               <w:rPr>
                 <w:rFonts w:ascii="TH SarabunPSK" w:hAnsi="TH SarabunPSK" w:cs="TH SarabunPSK"/>
@@ -5963,6 +6013,7 @@
               </w:rPr>
               <w:t>Xref</w:t>
             </w:r>
+            <w:proofErr w:type="spellEnd"/>
             <w:r>
               <w:rPr>
                 <w:rFonts w:ascii="TH SarabunPSK" w:hAnsi="TH SarabunPSK" w:cs="TH SarabunPSK"/>
@@ -5980,7 +6031,7 @@
           </w:tcPr>
           <w:p>
             <w:pPr>
-              <w:pStyle w:val="a3"/>
+              <w:pStyle w:val="NoSpacing"/>
               <w:rPr>
                 <w:rFonts w:ascii="TH SarabunPSK" w:hAnsi="TH SarabunPSK" w:cs="TH SarabunPSK"/>
                 <w:sz w:val="32"/>
@@ -5996,6 +6047,7 @@
               </w:rPr>
               <w:t>[</w:t>
             </w:r>
+            <w:proofErr w:type="spellStart"/>
             <w:r>
               <w:rPr>
                 <w:rFonts w:ascii="TH SarabunPSK" w:hAnsi="TH SarabunPSK" w:cs="TH SarabunPSK"/>
@@ -6004,6 +6056,7 @@
               </w:rPr>
               <w:t>PhamacySystem</w:t>
             </w:r>
+            <w:proofErr w:type="spellEnd"/>
             <w:r>
               <w:rPr>
                 <w:rFonts w:ascii="TH SarabunPSK" w:hAnsi="TH SarabunPSK" w:cs="TH SarabunPSK"/>
@@ -6030,6 +6083,7 @@
               </w:rPr>
               <w:t>]/</w:t>
             </w:r>
+            <w:proofErr w:type="spellStart"/>
             <w:r>
               <w:rPr>
                 <w:rFonts w:ascii="TH SarabunPSK" w:hAnsi="TH SarabunPSK" w:cs="TH SarabunPSK"/>
@@ -6038,6 +6092,7 @@
               </w:rPr>
               <w:t>UseCase</w:t>
             </w:r>
+            <w:proofErr w:type="spellEnd"/>
             <w:r>
               <w:rPr>
                 <w:rFonts w:ascii="TH SarabunPSK" w:hAnsi="TH SarabunPSK" w:cs="TH SarabunPSK"/>
@@ -6064,6 +6119,7 @@
               </w:rPr>
               <w:t>/</w:t>
             </w:r>
+            <w:proofErr w:type="spellStart"/>
             <w:r>
               <w:rPr>
                 <w:rFonts w:ascii="TH SarabunPSK" w:hAnsi="TH SarabunPSK" w:cs="TH SarabunPSK"/>
@@ -6072,6 +6128,7 @@
               </w:rPr>
               <w:t>pg</w:t>
             </w:r>
+            <w:proofErr w:type="spellEnd"/>
             <w:r>
               <w:rPr>
                 <w:rFonts w:ascii="TH SarabunPSK" w:hAnsi="TH SarabunPSK" w:cs="TH SarabunPSK"/>
@@ -6091,7 +6148,7 @@
           </w:tcPr>
           <w:p>
             <w:pPr>
-              <w:pStyle w:val="a3"/>
+              <w:pStyle w:val="NoSpacing"/>
               <w:rPr>
                 <w:rFonts w:ascii="TH SarabunPSK" w:hAnsi="TH SarabunPSK" w:cs="TH SarabunPSK"/>
                 <w:sz w:val="32"/>
@@ -6123,7 +6180,7 @@
           </w:tcPr>
           <w:p>
             <w:pPr>
-              <w:pStyle w:val="a3"/>
+              <w:pStyle w:val="NoSpacing"/>
               <w:rPr>
                 <w:rFonts w:ascii="TH SarabunPSK" w:hAnsi="TH SarabunPSK" w:cs="TH SarabunPSK"/>
                 <w:sz w:val="32"/>
@@ -6150,7 +6207,7 @@
           </w:tcPr>
           <w:p>
             <w:pPr>
-              <w:pStyle w:val="a3"/>
+              <w:pStyle w:val="NoSpacing"/>
               <w:rPr>
                 <w:rFonts w:ascii="TH SarabunPSK" w:hAnsi="TH SarabunPSK" w:cs="TH SarabunPSK"/>
                 <w:sz w:val="32"/>
@@ -6182,7 +6239,7 @@
           </w:tcPr>
           <w:p>
             <w:pPr>
-              <w:pStyle w:val="a3"/>
+              <w:pStyle w:val="NoSpacing"/>
               <w:rPr>
                 <w:rFonts w:ascii="TH SarabunPSK" w:hAnsi="TH SarabunPSK" w:cs="TH SarabunPSK"/>
                 <w:sz w:val="32"/>
@@ -6207,7 +6264,7 @@
           </w:tcPr>
           <w:p>
             <w:pPr>
-              <w:pStyle w:val="a3"/>
+              <w:pStyle w:val="NoSpacing"/>
               <w:rPr>
                 <w:rFonts w:ascii="TH SarabunPSK" w:hAnsi="TH SarabunPSK" w:cs="TH SarabunPSK"/>
                 <w:sz w:val="32"/>
@@ -6239,7 +6296,7 @@
           </w:tcPr>
           <w:p>
             <w:pPr>
-              <w:pStyle w:val="a3"/>
+              <w:pStyle w:val="NoSpacing"/>
               <w:rPr>
                 <w:rFonts w:ascii="TH SarabunPSK" w:hAnsi="TH SarabunPSK" w:cs="TH SarabunPSK"/>
                 <w:sz w:val="32"/>
@@ -6265,7 +6322,7 @@
           </w:tcPr>
           <w:p>
             <w:pPr>
-              <w:pStyle w:val="a3"/>
+              <w:pStyle w:val="NoSpacing"/>
               <w:rPr>
                 <w:rFonts w:ascii="TH SarabunPSK" w:hAnsi="TH SarabunPSK" w:cs="TH SarabunPSK"/>
                 <w:sz w:val="32"/>
@@ -6300,7 +6357,7 @@
           </w:p>
           <w:p>
             <w:pPr>
-              <w:pStyle w:val="a3"/>
+              <w:pStyle w:val="NoSpacing"/>
               <w:rPr>
                 <w:rFonts w:ascii="TH SarabunPSK" w:hAnsi="TH SarabunPSK" w:cs="TH SarabunPSK"/>
                 <w:sz w:val="32"/>
@@ -6341,7 +6398,7 @@
           </w:tcPr>
           <w:p>
             <w:pPr>
-              <w:pStyle w:val="a3"/>
+              <w:pStyle w:val="NoSpacing"/>
               <w:rPr>
                 <w:rFonts w:ascii="TH SarabunPSK" w:hAnsi="TH SarabunPSK" w:cs="TH SarabunPSK"/>
                 <w:sz w:val="32"/>
@@ -6380,7 +6437,7 @@
           </w:tcPr>
           <w:p>
             <w:pPr>
-              <w:pStyle w:val="a3"/>
+              <w:pStyle w:val="NoSpacing"/>
               <w:rPr>
                 <w:rFonts w:ascii="TH SarabunPSK" w:hAnsi="TH SarabunPSK" w:cs="TH SarabunPSK"/>
                 <w:sz w:val="32"/>
@@ -6429,7 +6486,7 @@
           </w:tcPr>
           <w:p>
             <w:pPr>
-              <w:pStyle w:val="a3"/>
+              <w:pStyle w:val="NoSpacing"/>
               <w:rPr>
                 <w:rFonts w:ascii="TH SarabunPSK" w:hAnsi="TH SarabunPSK" w:cs="TH SarabunPSK"/>
                 <w:sz w:val="32"/>
@@ -6468,7 +6525,7 @@
           </w:tcPr>
           <w:p>
             <w:pPr>
-              <w:pStyle w:val="a3"/>
+              <w:pStyle w:val="NoSpacing"/>
               <w:rPr>
                 <w:rFonts w:ascii="TH SarabunPSK" w:hAnsi="TH SarabunPSK" w:cs="TH SarabunPSK"/>
                 <w:sz w:val="32"/>
@@ -6500,7 +6557,7 @@
           </w:tcPr>
           <w:p>
             <w:pPr>
-              <w:pStyle w:val="a3"/>
+              <w:pStyle w:val="NoSpacing"/>
               <w:rPr>
                 <w:rFonts w:ascii="TH SarabunPSK" w:hAnsi="TH SarabunPSK" w:cs="TH SarabunPSK"/>
                 <w:sz w:val="32"/>
@@ -6545,7 +6602,7 @@
           </w:p>
           <w:p>
             <w:pPr>
-              <w:pStyle w:val="a3"/>
+              <w:pStyle w:val="NoSpacing"/>
               <w:rPr>
                 <w:rFonts w:ascii="TH SarabunPSK" w:hAnsi="TH SarabunPSK" w:cs="TH SarabunPSK"/>
                 <w:sz w:val="32"/>
@@ -6572,7 +6629,7 @@
           </w:p>
           <w:p>
             <w:pPr>
-              <w:pStyle w:val="a3"/>
+              <w:pStyle w:val="NoSpacing"/>
               <w:rPr>
                 <w:rFonts w:ascii="TH SarabunPSK" w:hAnsi="TH SarabunPSK" w:cs="TH SarabunPSK"/>
                 <w:sz w:val="32"/>
@@ -6634,7 +6691,7 @@
           </w:p>
           <w:p>
             <w:pPr>
-              <w:pStyle w:val="a3"/>
+              <w:pStyle w:val="NoSpacing"/>
               <w:rPr>
                 <w:rFonts w:ascii="TH SarabunPSK" w:hAnsi="TH SarabunPSK" w:cs="TH SarabunPSK"/>
                 <w:sz w:val="32"/>
@@ -6705,7 +6762,7 @@
           </w:p>
           <w:p>
             <w:pPr>
-              <w:pStyle w:val="a3"/>
+              <w:pStyle w:val="NoSpacing"/>
               <w:rPr>
                 <w:rFonts w:ascii="TH SarabunPSK" w:hAnsi="TH SarabunPSK" w:cs="TH SarabunPSK"/>
                 <w:sz w:val="32"/>
@@ -6751,7 +6808,7 @@
           </w:p>
           <w:p>
             <w:pPr>
-              <w:pStyle w:val="a3"/>
+              <w:pStyle w:val="NoSpacing"/>
               <w:rPr>
                 <w:rFonts w:ascii="TH SarabunPSK" w:hAnsi="TH SarabunPSK" w:cs="TH SarabunPSK"/>
                 <w:sz w:val="32"/>
@@ -6772,7 +6829,7 @@
           </w:tcPr>
           <w:p>
             <w:pPr>
-              <w:pStyle w:val="a3"/>
+              <w:pStyle w:val="NoSpacing"/>
               <w:rPr>
                 <w:rFonts w:ascii="TH SarabunPSK" w:hAnsi="TH SarabunPSK" w:cs="TH SarabunPSK"/>
                 <w:sz w:val="32"/>
@@ -6804,7 +6861,7 @@
           </w:tcPr>
           <w:p>
             <w:pPr>
-              <w:pStyle w:val="a3"/>
+              <w:pStyle w:val="NoSpacing"/>
               <w:jc w:val="thaiDistribute"/>
               <w:rPr>
                 <w:rFonts w:ascii="TH SarabunPSK" w:hAnsi="TH SarabunPSK" w:cs="TH SarabunPSK"/>
@@ -6860,7 +6917,7 @@
           </w:p>
           <w:p>
             <w:pPr>
-              <w:pStyle w:val="a3"/>
+              <w:pStyle w:val="NoSpacing"/>
               <w:jc w:val="thaiDistribute"/>
               <w:rPr>
                 <w:rFonts w:ascii="TH SarabunPSK" w:hAnsi="TH SarabunPSK" w:cs="TH SarabunPSK"/>
@@ -6962,7 +7019,7 @@
           </w:tcPr>
           <w:p>
             <w:pPr>
-              <w:pStyle w:val="a3"/>
+              <w:pStyle w:val="NoSpacing"/>
               <w:rPr>
                 <w:rFonts w:ascii="TH SarabunPSK" w:hAnsi="TH SarabunPSK" w:cs="TH SarabunPSK"/>
                 <w:sz w:val="32"/>
@@ -6994,7 +7051,7 @@
           </w:tcPr>
           <w:p>
             <w:pPr>
-              <w:pStyle w:val="a3"/>
+              <w:pStyle w:val="NoSpacing"/>
               <w:jc w:val="thaiDistribute"/>
               <w:rPr>
                 <w:rFonts w:ascii="TH SarabunPSK" w:hAnsi="TH SarabunPSK" w:cs="TH SarabunPSK"/>
@@ -7086,21 +7143,31 @@
           </w:tcPr>
           <w:p>
             <w:pPr>
-              <w:pStyle w:val="a3"/>
-              <w:rPr>
-                <w:rFonts w:ascii="TH SarabunPSK" w:hAnsi="TH SarabunPSK" w:cs="TH SarabunPSK"/>
-                <w:sz w:val="32"/>
-                <w:szCs w:val="32"/>
-              </w:rPr>
-            </w:pPr>
-            <w:r>
-              <w:rPr>
-                <w:rFonts w:ascii="TH SarabunPSK" w:hAnsi="TH SarabunPSK" w:cs="TH SarabunPSK"/>
-                <w:sz w:val="32"/>
-                <w:szCs w:val="32"/>
-              </w:rPr>
-              <w:t>UI Xref</w:t>
-            </w:r>
+              <w:pStyle w:val="NoSpacing"/>
+              <w:rPr>
+                <w:rFonts w:ascii="TH SarabunPSK" w:hAnsi="TH SarabunPSK" w:cs="TH SarabunPSK"/>
+                <w:sz w:val="32"/>
+                <w:szCs w:val="32"/>
+              </w:rPr>
+            </w:pPr>
+            <w:r>
+              <w:rPr>
+                <w:rFonts w:ascii="TH SarabunPSK" w:hAnsi="TH SarabunPSK" w:cs="TH SarabunPSK"/>
+                <w:sz w:val="32"/>
+                <w:szCs w:val="32"/>
+              </w:rPr>
+              <w:t xml:space="preserve">UI </w:t>
+            </w:r>
+            <w:proofErr w:type="spellStart"/>
+            <w:r>
+              <w:rPr>
+                <w:rFonts w:ascii="TH SarabunPSK" w:hAnsi="TH SarabunPSK" w:cs="TH SarabunPSK"/>
+                <w:sz w:val="32"/>
+                <w:szCs w:val="32"/>
+              </w:rPr>
+              <w:t>Xref</w:t>
+            </w:r>
+            <w:proofErr w:type="spellEnd"/>
             <w:r>
               <w:rPr>
                 <w:rFonts w:ascii="TH SarabunPSK" w:hAnsi="TH SarabunPSK" w:cs="TH SarabunPSK"/>
@@ -7118,7 +7185,7 @@
           </w:tcPr>
           <w:p>
             <w:pPr>
-              <w:pStyle w:val="a3"/>
+              <w:pStyle w:val="NoSpacing"/>
               <w:rPr>
                 <w:rFonts w:ascii="TH SarabunPSK" w:hAnsi="TH SarabunPSK" w:cs="TH SarabunPSK"/>
                 <w:sz w:val="32"/>
@@ -7139,7 +7206,7 @@
           </w:tcPr>
           <w:p>
             <w:pPr>
-              <w:pStyle w:val="a3"/>
+              <w:pStyle w:val="NoSpacing"/>
               <w:rPr>
                 <w:rFonts w:ascii="TH SarabunPSK" w:hAnsi="TH SarabunPSK" w:cs="TH SarabunPSK"/>
                 <w:sz w:val="32"/>
@@ -7172,7 +7239,7 @@
           </w:tcPr>
           <w:p>
             <w:pPr>
-              <w:pStyle w:val="a3"/>
+              <w:pStyle w:val="NoSpacing"/>
               <w:rPr>
                 <w:rFonts w:ascii="TH SarabunPSK" w:hAnsi="TH SarabunPSK" w:cs="TH SarabunPSK"/>
                 <w:sz w:val="32"/>
@@ -7211,7 +7278,7 @@
     </w:tbl>
     <w:p>
       <w:pPr>
-        <w:pStyle w:val="a3"/>
+        <w:pStyle w:val="NoSpacing"/>
         <w:rPr>
           <w:rFonts w:ascii="TH SarabunPSK" w:hAnsi="TH SarabunPSK" w:cs="TH SarabunPSK"/>
           <w:sz w:val="32"/>
@@ -7221,7 +7288,7 @@
     </w:p>
     <w:p>
       <w:pPr>
-        <w:pStyle w:val="a3"/>
+        <w:pStyle w:val="NoSpacing"/>
         <w:ind w:firstLine="720"/>
         <w:rPr>
           <w:rFonts w:ascii="TH SarabunPSK" w:hAnsi="TH SarabunPSK" w:cs="TH SarabunPSK"/>
@@ -7266,7 +7333,7 @@
     </w:p>
     <w:p>
       <w:pPr>
-        <w:pStyle w:val="a3"/>
+        <w:pStyle w:val="NoSpacing"/>
         <w:ind w:firstLine="720"/>
         <w:rPr>
           <w:rFonts w:ascii="TH SarabunPSK" w:hAnsi="TH SarabunPSK" w:cs="TH SarabunPSK"/>
@@ -7301,7 +7368,7 @@
           </w:tcPr>
           <w:p>
             <w:pPr>
-              <w:pStyle w:val="a3"/>
+              <w:pStyle w:val="NoSpacing"/>
               <w:rPr>
                 <w:rFonts w:ascii="TH SarabunPSK" w:hAnsi="TH SarabunPSK" w:cs="TH SarabunPSK"/>
                 <w:sz w:val="32"/>
@@ -7333,7 +7400,7 @@
           </w:tcPr>
           <w:p>
             <w:pPr>
-              <w:pStyle w:val="a3"/>
+              <w:pStyle w:val="NoSpacing"/>
               <w:rPr>
                 <w:rFonts w:ascii="TH SarabunPSK" w:hAnsi="TH SarabunPSK" w:cs="TH SarabunPSK"/>
                 <w:sz w:val="32"/>
@@ -7376,7 +7443,7 @@
           </w:tcPr>
           <w:p>
             <w:pPr>
-              <w:pStyle w:val="a3"/>
+              <w:pStyle w:val="NoSpacing"/>
               <w:rPr>
                 <w:rFonts w:ascii="TH SarabunPSK" w:hAnsi="TH SarabunPSK" w:cs="TH SarabunPSK"/>
                 <w:sz w:val="32"/>
@@ -7408,7 +7475,7 @@
           </w:tcPr>
           <w:p>
             <w:pPr>
-              <w:pStyle w:val="a3"/>
+              <w:pStyle w:val="NoSpacing"/>
               <w:rPr>
                 <w:rFonts w:ascii="TH SarabunPSK" w:hAnsi="TH SarabunPSK" w:cs="TH SarabunPSK"/>
                 <w:sz w:val="32"/>
@@ -7425,13 +7492,14 @@
           </w:tcPr>
           <w:p>
             <w:pPr>
-              <w:pStyle w:val="a3"/>
-              <w:rPr>
-                <w:rFonts w:ascii="TH SarabunPSK" w:hAnsi="TH SarabunPSK" w:cs="TH SarabunPSK"/>
-                <w:sz w:val="32"/>
-                <w:szCs w:val="32"/>
-              </w:rPr>
-            </w:pPr>
+              <w:pStyle w:val="NoSpacing"/>
+              <w:rPr>
+                <w:rFonts w:ascii="TH SarabunPSK" w:hAnsi="TH SarabunPSK" w:cs="TH SarabunPSK"/>
+                <w:sz w:val="32"/>
+                <w:szCs w:val="32"/>
+              </w:rPr>
+            </w:pPr>
+            <w:proofErr w:type="spellStart"/>
             <w:r>
               <w:rPr>
                 <w:rFonts w:ascii="TH SarabunPSK" w:hAnsi="TH SarabunPSK" w:cs="TH SarabunPSK"/>
@@ -7440,6 +7508,7 @@
               </w:rPr>
               <w:t>Xref</w:t>
             </w:r>
+            <w:proofErr w:type="spellEnd"/>
             <w:r>
               <w:rPr>
                 <w:rFonts w:ascii="TH SarabunPSK" w:hAnsi="TH SarabunPSK" w:cs="TH SarabunPSK"/>
@@ -7457,7 +7526,7 @@
           </w:tcPr>
           <w:p>
             <w:pPr>
-              <w:pStyle w:val="a3"/>
+              <w:pStyle w:val="NoSpacing"/>
               <w:rPr>
                 <w:rFonts w:ascii="TH SarabunPSK" w:hAnsi="TH SarabunPSK" w:cs="TH SarabunPSK"/>
                 <w:sz w:val="32"/>
@@ -7473,6 +7542,7 @@
               </w:rPr>
               <w:t>[</w:t>
             </w:r>
+            <w:proofErr w:type="spellStart"/>
             <w:r>
               <w:rPr>
                 <w:rFonts w:ascii="TH SarabunPSK" w:hAnsi="TH SarabunPSK" w:cs="TH SarabunPSK"/>
@@ -7481,6 +7551,7 @@
               </w:rPr>
               <w:t>PhamacySystem</w:t>
             </w:r>
+            <w:proofErr w:type="spellEnd"/>
             <w:r>
               <w:rPr>
                 <w:rFonts w:ascii="TH SarabunPSK" w:hAnsi="TH SarabunPSK" w:cs="TH SarabunPSK"/>
@@ -7507,6 +7578,7 @@
               </w:rPr>
               <w:t>]/</w:t>
             </w:r>
+            <w:proofErr w:type="spellStart"/>
             <w:r>
               <w:rPr>
                 <w:rFonts w:ascii="TH SarabunPSK" w:hAnsi="TH SarabunPSK" w:cs="TH SarabunPSK"/>
@@ -7515,6 +7587,7 @@
               </w:rPr>
               <w:t>UseCase</w:t>
             </w:r>
+            <w:proofErr w:type="spellEnd"/>
             <w:r>
               <w:rPr>
                 <w:rFonts w:ascii="TH SarabunPSK" w:hAnsi="TH SarabunPSK" w:cs="TH SarabunPSK"/>
@@ -7541,6 +7614,7 @@
               </w:rPr>
               <w:t>/</w:t>
             </w:r>
+            <w:proofErr w:type="spellStart"/>
             <w:r>
               <w:rPr>
                 <w:rFonts w:ascii="TH SarabunPSK" w:hAnsi="TH SarabunPSK" w:cs="TH SarabunPSK"/>
@@ -7549,6 +7623,7 @@
               </w:rPr>
               <w:t>pg</w:t>
             </w:r>
+            <w:proofErr w:type="spellEnd"/>
             <w:r>
               <w:rPr>
                 <w:rFonts w:ascii="TH SarabunPSK" w:hAnsi="TH SarabunPSK" w:cs="TH SarabunPSK"/>
@@ -7568,7 +7643,7 @@
           </w:tcPr>
           <w:p>
             <w:pPr>
-              <w:pStyle w:val="a3"/>
+              <w:pStyle w:val="NoSpacing"/>
               <w:rPr>
                 <w:rFonts w:ascii="TH SarabunPSK" w:hAnsi="TH SarabunPSK" w:cs="TH SarabunPSK"/>
                 <w:sz w:val="32"/>
@@ -7600,7 +7675,7 @@
           </w:tcPr>
           <w:p>
             <w:pPr>
-              <w:pStyle w:val="a3"/>
+              <w:pStyle w:val="NoSpacing"/>
               <w:rPr>
                 <w:rFonts w:ascii="TH SarabunPSK" w:hAnsi="TH SarabunPSK" w:cs="TH SarabunPSK"/>
                 <w:sz w:val="32"/>
@@ -7627,7 +7702,7 @@
           </w:tcPr>
           <w:p>
             <w:pPr>
-              <w:pStyle w:val="a3"/>
+              <w:pStyle w:val="NoSpacing"/>
               <w:rPr>
                 <w:rFonts w:ascii="TH SarabunPSK" w:hAnsi="TH SarabunPSK" w:cs="TH SarabunPSK"/>
                 <w:sz w:val="32"/>
@@ -7659,7 +7734,7 @@
           </w:tcPr>
           <w:p>
             <w:pPr>
-              <w:pStyle w:val="a3"/>
+              <w:pStyle w:val="NoSpacing"/>
               <w:rPr>
                 <w:rFonts w:ascii="TH SarabunPSK" w:hAnsi="TH SarabunPSK" w:cs="TH SarabunPSK"/>
                 <w:sz w:val="32"/>
@@ -7684,7 +7759,7 @@
           </w:tcPr>
           <w:p>
             <w:pPr>
-              <w:pStyle w:val="a3"/>
+              <w:pStyle w:val="NoSpacing"/>
               <w:rPr>
                 <w:rFonts w:ascii="TH SarabunPSK" w:hAnsi="TH SarabunPSK" w:cs="TH SarabunPSK"/>
                 <w:sz w:val="32"/>
@@ -7716,7 +7791,7 @@
           </w:tcPr>
           <w:p>
             <w:pPr>
-              <w:pStyle w:val="a3"/>
+              <w:pStyle w:val="NoSpacing"/>
               <w:rPr>
                 <w:rFonts w:ascii="TH SarabunPSK" w:hAnsi="TH SarabunPSK" w:cs="TH SarabunPSK"/>
                 <w:sz w:val="32"/>
@@ -7742,7 +7817,7 @@
           </w:tcPr>
           <w:p>
             <w:pPr>
-              <w:pStyle w:val="a3"/>
+              <w:pStyle w:val="NoSpacing"/>
               <w:rPr>
                 <w:rFonts w:ascii="TH SarabunPSK" w:hAnsi="TH SarabunPSK" w:cs="TH SarabunPSK"/>
                 <w:sz w:val="32"/>
@@ -7777,7 +7852,7 @@
           </w:p>
           <w:p>
             <w:pPr>
-              <w:pStyle w:val="a3"/>
+              <w:pStyle w:val="NoSpacing"/>
               <w:rPr>
                 <w:rFonts w:ascii="TH SarabunPSK" w:hAnsi="TH SarabunPSK" w:cs="TH SarabunPSK"/>
                 <w:sz w:val="32"/>
@@ -7818,7 +7893,7 @@
           </w:tcPr>
           <w:p>
             <w:pPr>
-              <w:pStyle w:val="a3"/>
+              <w:pStyle w:val="NoSpacing"/>
               <w:rPr>
                 <w:rFonts w:ascii="TH SarabunPSK" w:hAnsi="TH SarabunPSK" w:cs="TH SarabunPSK"/>
                 <w:sz w:val="32"/>
@@ -7857,7 +7932,7 @@
           </w:tcPr>
           <w:p>
             <w:pPr>
-              <w:pStyle w:val="a3"/>
+              <w:pStyle w:val="NoSpacing"/>
               <w:rPr>
                 <w:rFonts w:ascii="TH SarabunPSK" w:hAnsi="TH SarabunPSK" w:cs="TH SarabunPSK"/>
                 <w:sz w:val="32"/>
@@ -7906,7 +7981,7 @@
           </w:tcPr>
           <w:p>
             <w:pPr>
-              <w:pStyle w:val="a3"/>
+              <w:pStyle w:val="NoSpacing"/>
               <w:rPr>
                 <w:rFonts w:ascii="TH SarabunPSK" w:hAnsi="TH SarabunPSK" w:cs="TH SarabunPSK"/>
                 <w:sz w:val="32"/>
@@ -7944,7 +8019,7 @@
           </w:tcPr>
           <w:p>
             <w:pPr>
-              <w:pStyle w:val="a3"/>
+              <w:pStyle w:val="NoSpacing"/>
               <w:rPr>
                 <w:rFonts w:ascii="TH SarabunPSK" w:hAnsi="TH SarabunPSK" w:cs="TH SarabunPSK"/>
                 <w:sz w:val="32"/>
@@ -7976,7 +8051,7 @@
           </w:tcPr>
           <w:p>
             <w:pPr>
-              <w:pStyle w:val="a3"/>
+              <w:pStyle w:val="NoSpacing"/>
               <w:rPr>
                 <w:rFonts w:ascii="TH SarabunPSK" w:hAnsi="TH SarabunPSK" w:cs="TH SarabunPSK"/>
                 <w:sz w:val="32"/>
@@ -8039,7 +8114,7 @@
           </w:p>
           <w:p>
             <w:pPr>
-              <w:pStyle w:val="a3"/>
+              <w:pStyle w:val="NoSpacing"/>
               <w:rPr>
                 <w:rFonts w:ascii="TH SarabunPSK" w:hAnsi="TH SarabunPSK" w:cs="TH SarabunPSK"/>
                 <w:sz w:val="32"/>
@@ -8066,7 +8141,7 @@
           </w:p>
           <w:p>
             <w:pPr>
-              <w:pStyle w:val="a3"/>
+              <w:pStyle w:val="NoSpacing"/>
               <w:rPr>
                 <w:rFonts w:ascii="TH SarabunPSK" w:hAnsi="TH SarabunPSK" w:cs="TH SarabunPSK"/>
                 <w:sz w:val="32"/>
@@ -8138,7 +8213,7 @@
           </w:p>
           <w:p>
             <w:pPr>
-              <w:pStyle w:val="a3"/>
+              <w:pStyle w:val="NoSpacing"/>
               <w:rPr>
                 <w:rFonts w:ascii="TH SarabunPSK" w:hAnsi="TH SarabunPSK" w:cs="TH SarabunPSK"/>
                 <w:sz w:val="32"/>
@@ -8200,7 +8275,7 @@
           </w:p>
           <w:p>
             <w:pPr>
-              <w:pStyle w:val="a3"/>
+              <w:pStyle w:val="NoSpacing"/>
               <w:rPr>
                 <w:rFonts w:ascii="TH SarabunPSK" w:hAnsi="TH SarabunPSK" w:cs="TH SarabunPSK"/>
                 <w:sz w:val="32"/>
@@ -8273,7 +8348,7 @@
           </w:p>
           <w:p>
             <w:pPr>
-              <w:pStyle w:val="a3"/>
+              <w:pStyle w:val="NoSpacing"/>
               <w:rPr>
                 <w:rFonts w:ascii="TH SarabunPSK" w:hAnsi="TH SarabunPSK" w:cs="TH SarabunPSK"/>
                 <w:sz w:val="32"/>
@@ -8294,7 +8369,7 @@
           </w:tcPr>
           <w:p>
             <w:pPr>
-              <w:pStyle w:val="a3"/>
+              <w:pStyle w:val="NoSpacing"/>
               <w:rPr>
                 <w:rFonts w:ascii="TH SarabunPSK" w:hAnsi="TH SarabunPSK" w:cs="TH SarabunPSK"/>
                 <w:sz w:val="32"/>
@@ -8326,7 +8401,7 @@
           </w:tcPr>
           <w:p>
             <w:pPr>
-              <w:pStyle w:val="a3"/>
+              <w:pStyle w:val="NoSpacing"/>
               <w:jc w:val="thaiDistribute"/>
               <w:rPr>
                 <w:rFonts w:ascii="TH SarabunPSK" w:hAnsi="TH SarabunPSK" w:cs="TH SarabunPSK"/>
@@ -8401,7 +8476,7 @@
           </w:tcPr>
           <w:p>
             <w:pPr>
-              <w:pStyle w:val="a3"/>
+              <w:pStyle w:val="NoSpacing"/>
               <w:rPr>
                 <w:rFonts w:ascii="TH SarabunPSK" w:hAnsi="TH SarabunPSK" w:cs="TH SarabunPSK"/>
                 <w:sz w:val="32"/>
@@ -8433,7 +8508,7 @@
           </w:tcPr>
           <w:p>
             <w:pPr>
-              <w:pStyle w:val="a3"/>
+              <w:pStyle w:val="NoSpacing"/>
               <w:jc w:val="thaiDistribute"/>
               <w:rPr>
                 <w:rFonts w:ascii="TH SarabunPSK" w:hAnsi="TH SarabunPSK" w:cs="TH SarabunPSK"/>
@@ -8463,21 +8538,31 @@
           </w:tcPr>
           <w:p>
             <w:pPr>
-              <w:pStyle w:val="a3"/>
-              <w:rPr>
-                <w:rFonts w:ascii="TH SarabunPSK" w:hAnsi="TH SarabunPSK" w:cs="TH SarabunPSK"/>
-                <w:sz w:val="32"/>
-                <w:szCs w:val="32"/>
-              </w:rPr>
-            </w:pPr>
-            <w:r>
-              <w:rPr>
-                <w:rFonts w:ascii="TH SarabunPSK" w:hAnsi="TH SarabunPSK" w:cs="TH SarabunPSK"/>
-                <w:sz w:val="32"/>
-                <w:szCs w:val="32"/>
-              </w:rPr>
-              <w:t>UI Xref</w:t>
-            </w:r>
+              <w:pStyle w:val="NoSpacing"/>
+              <w:rPr>
+                <w:rFonts w:ascii="TH SarabunPSK" w:hAnsi="TH SarabunPSK" w:cs="TH SarabunPSK"/>
+                <w:sz w:val="32"/>
+                <w:szCs w:val="32"/>
+              </w:rPr>
+            </w:pPr>
+            <w:r>
+              <w:rPr>
+                <w:rFonts w:ascii="TH SarabunPSK" w:hAnsi="TH SarabunPSK" w:cs="TH SarabunPSK"/>
+                <w:sz w:val="32"/>
+                <w:szCs w:val="32"/>
+              </w:rPr>
+              <w:t xml:space="preserve">UI </w:t>
+            </w:r>
+            <w:proofErr w:type="spellStart"/>
+            <w:r>
+              <w:rPr>
+                <w:rFonts w:ascii="TH SarabunPSK" w:hAnsi="TH SarabunPSK" w:cs="TH SarabunPSK"/>
+                <w:sz w:val="32"/>
+                <w:szCs w:val="32"/>
+              </w:rPr>
+              <w:t>Xref</w:t>
+            </w:r>
+            <w:proofErr w:type="spellEnd"/>
             <w:r>
               <w:rPr>
                 <w:rFonts w:ascii="TH SarabunPSK" w:hAnsi="TH SarabunPSK" w:cs="TH SarabunPSK"/>
@@ -8495,7 +8580,7 @@
           </w:tcPr>
           <w:p>
             <w:pPr>
-              <w:pStyle w:val="a3"/>
+              <w:pStyle w:val="NoSpacing"/>
               <w:rPr>
                 <w:rFonts w:ascii="TH SarabunPSK" w:hAnsi="TH SarabunPSK" w:cs="TH SarabunPSK"/>
                 <w:sz w:val="32"/>
@@ -8516,7 +8601,7 @@
           </w:tcPr>
           <w:p>
             <w:pPr>
-              <w:pStyle w:val="a3"/>
+              <w:pStyle w:val="NoSpacing"/>
               <w:rPr>
                 <w:rFonts w:ascii="TH SarabunPSK" w:hAnsi="TH SarabunPSK" w:cs="TH SarabunPSK"/>
                 <w:sz w:val="32"/>
@@ -8548,7 +8633,7 @@
           </w:tcPr>
           <w:p>
             <w:pPr>
-              <w:pStyle w:val="a3"/>
+              <w:pStyle w:val="NoSpacing"/>
               <w:rPr>
                 <w:rFonts w:ascii="TH SarabunPSK" w:hAnsi="TH SarabunPSK" w:cs="TH SarabunPSK"/>
                 <w:sz w:val="32"/>
@@ -8587,7 +8672,7 @@
     </w:tbl>
     <w:p>
       <w:pPr>
-        <w:pStyle w:val="a3"/>
+        <w:pStyle w:val="NoSpacing"/>
         <w:rPr>
           <w:rFonts w:ascii="TH SarabunPSK" w:hAnsi="TH SarabunPSK" w:cs="TH SarabunPSK"/>
           <w:sz w:val="32"/>
@@ -8597,7 +8682,7 @@
     </w:p>
     <w:p>
       <w:pPr>
-        <w:pStyle w:val="a3"/>
+        <w:pStyle w:val="NoSpacing"/>
         <w:rPr>
           <w:rFonts w:ascii="TH SarabunPSK" w:hAnsi="TH SarabunPSK" w:cs="TH SarabunPSK"/>
           <w:sz w:val="32"/>
@@ -8607,7 +8692,7 @@
     </w:p>
     <w:p>
       <w:pPr>
-        <w:pStyle w:val="a3"/>
+        <w:pStyle w:val="NoSpacing"/>
         <w:rPr>
           <w:rFonts w:ascii="TH SarabunPSK" w:hAnsi="TH SarabunPSK" w:cs="TH SarabunPSK"/>
           <w:sz w:val="32"/>
@@ -8660,7 +8745,7 @@
     </w:p>
     <w:p>
       <w:pPr>
-        <w:pStyle w:val="a3"/>
+        <w:pStyle w:val="NoSpacing"/>
         <w:rPr>
           <w:rFonts w:ascii="TH SarabunPSK" w:hAnsi="TH SarabunPSK" w:cs="TH SarabunPSK"/>
           <w:sz w:val="32"/>
@@ -8694,7 +8779,7 @@
           </w:tcPr>
           <w:p>
             <w:pPr>
-              <w:pStyle w:val="a3"/>
+              <w:pStyle w:val="NoSpacing"/>
               <w:rPr>
                 <w:rFonts w:ascii="TH SarabunPSK" w:hAnsi="TH SarabunPSK" w:cs="TH SarabunPSK"/>
                 <w:sz w:val="32"/>
@@ -8726,7 +8811,7 @@
           </w:tcPr>
           <w:p>
             <w:pPr>
-              <w:pStyle w:val="a3"/>
+              <w:pStyle w:val="NoSpacing"/>
               <w:rPr>
                 <w:rFonts w:ascii="TH SarabunPSK" w:hAnsi="TH SarabunPSK" w:cs="TH SarabunPSK"/>
                 <w:sz w:val="32"/>
@@ -8777,7 +8862,7 @@
           </w:tcPr>
           <w:p>
             <w:pPr>
-              <w:pStyle w:val="a3"/>
+              <w:pStyle w:val="NoSpacing"/>
               <w:rPr>
                 <w:rFonts w:ascii="TH SarabunPSK" w:hAnsi="TH SarabunPSK" w:cs="TH SarabunPSK"/>
                 <w:sz w:val="32"/>
@@ -8810,7 +8895,7 @@
           </w:tcPr>
           <w:p>
             <w:pPr>
-              <w:pStyle w:val="a3"/>
+              <w:pStyle w:val="NoSpacing"/>
               <w:rPr>
                 <w:rFonts w:ascii="TH SarabunPSK" w:hAnsi="TH SarabunPSK" w:cs="TH SarabunPSK"/>
                 <w:sz w:val="32"/>
@@ -8827,13 +8912,14 @@
           </w:tcPr>
           <w:p>
             <w:pPr>
-              <w:pStyle w:val="a3"/>
-              <w:rPr>
-                <w:rFonts w:ascii="TH SarabunPSK" w:hAnsi="TH SarabunPSK" w:cs="TH SarabunPSK"/>
-                <w:sz w:val="32"/>
-                <w:szCs w:val="32"/>
-              </w:rPr>
-            </w:pPr>
+              <w:pStyle w:val="NoSpacing"/>
+              <w:rPr>
+                <w:rFonts w:ascii="TH SarabunPSK" w:hAnsi="TH SarabunPSK" w:cs="TH SarabunPSK"/>
+                <w:sz w:val="32"/>
+                <w:szCs w:val="32"/>
+              </w:rPr>
+            </w:pPr>
+            <w:proofErr w:type="spellStart"/>
             <w:r>
               <w:rPr>
                 <w:rFonts w:ascii="TH SarabunPSK" w:hAnsi="TH SarabunPSK" w:cs="TH SarabunPSK"/>
@@ -8842,6 +8928,7 @@
               </w:rPr>
               <w:t>Xref</w:t>
             </w:r>
+            <w:proofErr w:type="spellEnd"/>
             <w:r>
               <w:rPr>
                 <w:rFonts w:ascii="TH SarabunPSK" w:hAnsi="TH SarabunPSK" w:cs="TH SarabunPSK"/>
@@ -8859,7 +8946,7 @@
           </w:tcPr>
           <w:p>
             <w:pPr>
-              <w:pStyle w:val="a3"/>
+              <w:pStyle w:val="NoSpacing"/>
               <w:rPr>
                 <w:rFonts w:ascii="TH SarabunPSK" w:hAnsi="TH SarabunPSK" w:cs="TH SarabunPSK"/>
                 <w:sz w:val="32"/>
@@ -8875,6 +8962,7 @@
               </w:rPr>
               <w:t>[</w:t>
             </w:r>
+            <w:proofErr w:type="spellStart"/>
             <w:r>
               <w:rPr>
                 <w:rFonts w:ascii="TH SarabunPSK" w:hAnsi="TH SarabunPSK" w:cs="TH SarabunPSK"/>
@@ -8883,6 +8971,7 @@
               </w:rPr>
               <w:t>PhamacySystem</w:t>
             </w:r>
+            <w:proofErr w:type="spellEnd"/>
             <w:r>
               <w:rPr>
                 <w:rFonts w:ascii="TH SarabunPSK" w:hAnsi="TH SarabunPSK" w:cs="TH SarabunPSK"/>
@@ -8909,6 +8998,7 @@
               </w:rPr>
               <w:t>]/</w:t>
             </w:r>
+            <w:proofErr w:type="spellStart"/>
             <w:r>
               <w:rPr>
                 <w:rFonts w:ascii="TH SarabunPSK" w:hAnsi="TH SarabunPSK" w:cs="TH SarabunPSK"/>
@@ -8917,6 +9007,7 @@
               </w:rPr>
               <w:t>UseCase</w:t>
             </w:r>
+            <w:proofErr w:type="spellEnd"/>
             <w:r>
               <w:rPr>
                 <w:rFonts w:ascii="TH SarabunPSK" w:hAnsi="TH SarabunPSK" w:cs="TH SarabunPSK"/>
@@ -8951,6 +9042,7 @@
               </w:rPr>
               <w:t>/</w:t>
             </w:r>
+            <w:proofErr w:type="spellStart"/>
             <w:r>
               <w:rPr>
                 <w:rFonts w:ascii="TH SarabunPSK" w:hAnsi="TH SarabunPSK" w:cs="TH SarabunPSK"/>
@@ -8959,6 +9051,7 @@
               </w:rPr>
               <w:t>pg</w:t>
             </w:r>
+            <w:proofErr w:type="spellEnd"/>
             <w:r>
               <w:rPr>
                 <w:rFonts w:ascii="TH SarabunPSK" w:hAnsi="TH SarabunPSK" w:cs="TH SarabunPSK"/>
@@ -8978,7 +9071,7 @@
           </w:tcPr>
           <w:p>
             <w:pPr>
-              <w:pStyle w:val="a3"/>
+              <w:pStyle w:val="NoSpacing"/>
               <w:rPr>
                 <w:rFonts w:ascii="TH SarabunPSK" w:hAnsi="TH SarabunPSK" w:cs="TH SarabunPSK"/>
                 <w:sz w:val="32"/>
@@ -9010,7 +9103,7 @@
           </w:tcPr>
           <w:p>
             <w:pPr>
-              <w:pStyle w:val="a3"/>
+              <w:pStyle w:val="NoSpacing"/>
               <w:rPr>
                 <w:rFonts w:ascii="TH SarabunPSK" w:hAnsi="TH SarabunPSK" w:cs="TH SarabunPSK"/>
                 <w:sz w:val="32"/>
@@ -9037,7 +9130,7 @@
           </w:tcPr>
           <w:p>
             <w:pPr>
-              <w:pStyle w:val="a3"/>
+              <w:pStyle w:val="NoSpacing"/>
               <w:rPr>
                 <w:rFonts w:ascii="TH SarabunPSK" w:hAnsi="TH SarabunPSK" w:cs="TH SarabunPSK"/>
                 <w:sz w:val="32"/>
@@ -9069,7 +9162,7 @@
           </w:tcPr>
           <w:p>
             <w:pPr>
-              <w:pStyle w:val="a3"/>
+              <w:pStyle w:val="NoSpacing"/>
               <w:rPr>
                 <w:rFonts w:ascii="TH SarabunPSK" w:hAnsi="TH SarabunPSK" w:cs="TH SarabunPSK"/>
                 <w:sz w:val="32"/>
@@ -9094,7 +9187,7 @@
           </w:tcPr>
           <w:p>
             <w:pPr>
-              <w:pStyle w:val="a3"/>
+              <w:pStyle w:val="NoSpacing"/>
               <w:rPr>
                 <w:rFonts w:ascii="TH SarabunPSK" w:hAnsi="TH SarabunPSK" w:cs="TH SarabunPSK"/>
                 <w:sz w:val="32"/>
@@ -9126,7 +9219,7 @@
           </w:tcPr>
           <w:p>
             <w:pPr>
-              <w:pStyle w:val="a3"/>
+              <w:pStyle w:val="NoSpacing"/>
               <w:rPr>
                 <w:rFonts w:ascii="TH SarabunPSK" w:hAnsi="TH SarabunPSK" w:cs="TH SarabunPSK"/>
                 <w:sz w:val="32"/>
@@ -9152,7 +9245,7 @@
           </w:tcPr>
           <w:p>
             <w:pPr>
-              <w:pStyle w:val="a3"/>
+              <w:pStyle w:val="NoSpacing"/>
               <w:rPr>
                 <w:rFonts w:ascii="TH SarabunPSK" w:hAnsi="TH SarabunPSK" w:cs="TH SarabunPSK"/>
                 <w:sz w:val="32"/>
@@ -9187,7 +9280,7 @@
           </w:p>
           <w:p>
             <w:pPr>
-              <w:pStyle w:val="a3"/>
+              <w:pStyle w:val="NoSpacing"/>
               <w:rPr>
                 <w:rFonts w:ascii="TH SarabunPSK" w:hAnsi="TH SarabunPSK" w:cs="TH SarabunPSK"/>
                 <w:sz w:val="32"/>
@@ -9228,7 +9321,7 @@
           </w:tcPr>
           <w:p>
             <w:pPr>
-              <w:pStyle w:val="a3"/>
+              <w:pStyle w:val="NoSpacing"/>
               <w:rPr>
                 <w:rFonts w:ascii="TH SarabunPSK" w:hAnsi="TH SarabunPSK" w:cs="TH SarabunPSK"/>
                 <w:sz w:val="32"/>
@@ -9267,7 +9360,7 @@
           </w:tcPr>
           <w:p>
             <w:pPr>
-              <w:pStyle w:val="a3"/>
+              <w:pStyle w:val="NoSpacing"/>
               <w:rPr>
                 <w:rFonts w:ascii="TH SarabunPSK" w:hAnsi="TH SarabunPSK" w:cs="TH SarabunPSK"/>
                 <w:sz w:val="32"/>
@@ -9316,7 +9409,7 @@
           </w:tcPr>
           <w:p>
             <w:pPr>
-              <w:pStyle w:val="a3"/>
+              <w:pStyle w:val="NoSpacing"/>
               <w:rPr>
                 <w:rFonts w:ascii="TH SarabunPSK" w:hAnsi="TH SarabunPSK" w:cs="TH SarabunPSK"/>
                 <w:sz w:val="32"/>
@@ -9355,7 +9448,7 @@
           </w:tcPr>
           <w:p>
             <w:pPr>
-              <w:pStyle w:val="a3"/>
+              <w:pStyle w:val="NoSpacing"/>
               <w:rPr>
                 <w:rFonts w:ascii="TH SarabunPSK" w:hAnsi="TH SarabunPSK" w:cs="TH SarabunPSK"/>
                 <w:sz w:val="32"/>
@@ -9387,7 +9480,7 @@
           </w:tcPr>
           <w:p>
             <w:pPr>
-              <w:pStyle w:val="a3"/>
+              <w:pStyle w:val="NoSpacing"/>
               <w:rPr>
                 <w:rFonts w:ascii="TH SarabunPSK" w:hAnsi="TH SarabunPSK" w:cs="TH SarabunPSK"/>
                 <w:sz w:val="32"/>
@@ -9450,7 +9543,7 @@
           </w:p>
           <w:p>
             <w:pPr>
-              <w:pStyle w:val="a3"/>
+              <w:pStyle w:val="NoSpacing"/>
               <w:rPr>
                 <w:rFonts w:ascii="TH SarabunPSK" w:hAnsi="TH SarabunPSK" w:cs="TH SarabunPSK"/>
                 <w:sz w:val="32"/>
@@ -9486,7 +9579,7 @@
           </w:p>
           <w:p>
             <w:pPr>
-              <w:pStyle w:val="a3"/>
+              <w:pStyle w:val="NoSpacing"/>
               <w:rPr>
                 <w:rFonts w:ascii="TH SarabunPSK" w:hAnsi="TH SarabunPSK" w:cs="TH SarabunPSK"/>
                 <w:sz w:val="32"/>
@@ -9539,7 +9632,7 @@
           </w:p>
           <w:p>
             <w:pPr>
-              <w:pStyle w:val="a3"/>
+              <w:pStyle w:val="NoSpacing"/>
               <w:rPr>
                 <w:rFonts w:ascii="TH SarabunPSK" w:hAnsi="TH SarabunPSK" w:cs="TH SarabunPSK"/>
                 <w:sz w:val="32"/>
@@ -9601,7 +9694,7 @@
           </w:p>
           <w:p>
             <w:pPr>
-              <w:pStyle w:val="a3"/>
+              <w:pStyle w:val="NoSpacing"/>
               <w:rPr>
                 <w:rFonts w:ascii="TH SarabunPSK" w:hAnsi="TH SarabunPSK" w:cs="TH SarabunPSK"/>
                 <w:sz w:val="32"/>
@@ -9638,7 +9731,7 @@
           </w:p>
           <w:p>
             <w:pPr>
-              <w:pStyle w:val="a3"/>
+              <w:pStyle w:val="NoSpacing"/>
               <w:rPr>
                 <w:rFonts w:ascii="TH SarabunPSK" w:hAnsi="TH SarabunPSK" w:cs="TH SarabunPSK"/>
                 <w:sz w:val="32"/>
@@ -9659,7 +9752,7 @@
           </w:tcPr>
           <w:p>
             <w:pPr>
-              <w:pStyle w:val="a3"/>
+              <w:pStyle w:val="NoSpacing"/>
               <w:rPr>
                 <w:rFonts w:ascii="TH SarabunPSK" w:hAnsi="TH SarabunPSK" w:cs="TH SarabunPSK"/>
                 <w:sz w:val="32"/>
@@ -9691,7 +9784,7 @@
           </w:tcPr>
           <w:p>
             <w:pPr>
-              <w:pStyle w:val="a3"/>
+              <w:pStyle w:val="NoSpacing"/>
               <w:jc w:val="thaiDistribute"/>
               <w:rPr>
                 <w:rFonts w:ascii="TH SarabunPSK" w:hAnsi="TH SarabunPSK" w:cs="TH SarabunPSK"/>
@@ -9748,7 +9841,7 @@
           </w:tcPr>
           <w:p>
             <w:pPr>
-              <w:pStyle w:val="a3"/>
+              <w:pStyle w:val="NoSpacing"/>
               <w:rPr>
                 <w:rFonts w:ascii="TH SarabunPSK" w:hAnsi="TH SarabunPSK" w:cs="TH SarabunPSK"/>
                 <w:sz w:val="32"/>
@@ -9780,7 +9873,7 @@
           </w:tcPr>
           <w:p>
             <w:pPr>
-              <w:pStyle w:val="a3"/>
+              <w:pStyle w:val="NoSpacing"/>
               <w:jc w:val="thaiDistribute"/>
               <w:rPr>
                 <w:rFonts w:ascii="TH SarabunPSK" w:hAnsi="TH SarabunPSK" w:cs="TH SarabunPSK"/>
@@ -9863,21 +9956,31 @@
           </w:tcPr>
           <w:p>
             <w:pPr>
-              <w:pStyle w:val="a3"/>
-              <w:rPr>
-                <w:rFonts w:ascii="TH SarabunPSK" w:hAnsi="TH SarabunPSK" w:cs="TH SarabunPSK"/>
-                <w:sz w:val="32"/>
-                <w:szCs w:val="32"/>
-              </w:rPr>
-            </w:pPr>
-            <w:r>
-              <w:rPr>
-                <w:rFonts w:ascii="TH SarabunPSK" w:hAnsi="TH SarabunPSK" w:cs="TH SarabunPSK"/>
-                <w:sz w:val="32"/>
-                <w:szCs w:val="32"/>
-              </w:rPr>
-              <w:t>UI Xref</w:t>
-            </w:r>
+              <w:pStyle w:val="NoSpacing"/>
+              <w:rPr>
+                <w:rFonts w:ascii="TH SarabunPSK" w:hAnsi="TH SarabunPSK" w:cs="TH SarabunPSK"/>
+                <w:sz w:val="32"/>
+                <w:szCs w:val="32"/>
+              </w:rPr>
+            </w:pPr>
+            <w:r>
+              <w:rPr>
+                <w:rFonts w:ascii="TH SarabunPSK" w:hAnsi="TH SarabunPSK" w:cs="TH SarabunPSK"/>
+                <w:sz w:val="32"/>
+                <w:szCs w:val="32"/>
+              </w:rPr>
+              <w:t xml:space="preserve">UI </w:t>
+            </w:r>
+            <w:proofErr w:type="spellStart"/>
+            <w:r>
+              <w:rPr>
+                <w:rFonts w:ascii="TH SarabunPSK" w:hAnsi="TH SarabunPSK" w:cs="TH SarabunPSK"/>
+                <w:sz w:val="32"/>
+                <w:szCs w:val="32"/>
+              </w:rPr>
+              <w:t>Xref</w:t>
+            </w:r>
+            <w:proofErr w:type="spellEnd"/>
             <w:r>
               <w:rPr>
                 <w:rFonts w:ascii="TH SarabunPSK" w:hAnsi="TH SarabunPSK" w:cs="TH SarabunPSK"/>
@@ -9895,7 +9998,7 @@
           </w:tcPr>
           <w:p>
             <w:pPr>
-              <w:pStyle w:val="a3"/>
+              <w:pStyle w:val="NoSpacing"/>
               <w:rPr>
                 <w:rFonts w:ascii="TH SarabunPSK" w:hAnsi="TH SarabunPSK" w:cs="TH SarabunPSK"/>
                 <w:sz w:val="32"/>
@@ -9916,7 +10019,7 @@
           </w:tcPr>
           <w:p>
             <w:pPr>
-              <w:pStyle w:val="a3"/>
+              <w:pStyle w:val="NoSpacing"/>
               <w:rPr>
                 <w:rFonts w:ascii="TH SarabunPSK" w:hAnsi="TH SarabunPSK" w:cs="TH SarabunPSK"/>
                 <w:sz w:val="32"/>
@@ -9948,7 +10051,7 @@
           </w:tcPr>
           <w:p>
             <w:pPr>
-              <w:pStyle w:val="a3"/>
+              <w:pStyle w:val="NoSpacing"/>
               <w:rPr>
                 <w:rFonts w:ascii="TH SarabunPSK" w:hAnsi="TH SarabunPSK" w:cs="TH SarabunPSK"/>
                 <w:sz w:val="32"/>
@@ -9994,7 +10097,7 @@
     </w:p>
     <w:p>
       <w:pPr>
-        <w:pStyle w:val="a3"/>
+        <w:pStyle w:val="NoSpacing"/>
         <w:rPr>
           <w:rFonts w:ascii="TH SarabunPSK" w:hAnsi="TH SarabunPSK" w:cs="TH SarabunPSK"/>
           <w:sz w:val="32"/>
@@ -10047,7 +10150,7 @@
     </w:p>
     <w:p>
       <w:pPr>
-        <w:pStyle w:val="a3"/>
+        <w:pStyle w:val="NoSpacing"/>
         <w:rPr>
           <w:rFonts w:ascii="TH SarabunPSK" w:hAnsi="TH SarabunPSK" w:cs="TH SarabunPSK"/>
           <w:sz w:val="32"/>
@@ -10081,7 +10184,7 @@
           </w:tcPr>
           <w:p>
             <w:pPr>
-              <w:pStyle w:val="a3"/>
+              <w:pStyle w:val="NoSpacing"/>
               <w:rPr>
                 <w:rFonts w:ascii="TH SarabunPSK" w:hAnsi="TH SarabunPSK" w:cs="TH SarabunPSK"/>
                 <w:sz w:val="32"/>
@@ -10113,7 +10216,7 @@
           </w:tcPr>
           <w:p>
             <w:pPr>
-              <w:pStyle w:val="a3"/>
+              <w:pStyle w:val="NoSpacing"/>
               <w:rPr>
                 <w:rFonts w:ascii="TH SarabunPSK" w:hAnsi="TH SarabunPSK" w:cs="TH SarabunPSK"/>
                 <w:sz w:val="32"/>
@@ -10164,7 +10267,7 @@
           </w:tcPr>
           <w:p>
             <w:pPr>
-              <w:pStyle w:val="a3"/>
+              <w:pStyle w:val="NoSpacing"/>
               <w:rPr>
                 <w:rFonts w:ascii="TH SarabunPSK" w:hAnsi="TH SarabunPSK" w:cs="TH SarabunPSK"/>
                 <w:sz w:val="32"/>
@@ -10196,7 +10299,7 @@
           </w:tcPr>
           <w:p>
             <w:pPr>
-              <w:pStyle w:val="a3"/>
+              <w:pStyle w:val="NoSpacing"/>
               <w:rPr>
                 <w:rFonts w:ascii="TH SarabunPSK" w:hAnsi="TH SarabunPSK" w:cs="TH SarabunPSK"/>
                 <w:sz w:val="32"/>
@@ -10213,13 +10316,14 @@
           </w:tcPr>
           <w:p>
             <w:pPr>
-              <w:pStyle w:val="a3"/>
-              <w:rPr>
-                <w:rFonts w:ascii="TH SarabunPSK" w:hAnsi="TH SarabunPSK" w:cs="TH SarabunPSK"/>
-                <w:sz w:val="32"/>
-                <w:szCs w:val="32"/>
-              </w:rPr>
-            </w:pPr>
+              <w:pStyle w:val="NoSpacing"/>
+              <w:rPr>
+                <w:rFonts w:ascii="TH SarabunPSK" w:hAnsi="TH SarabunPSK" w:cs="TH SarabunPSK"/>
+                <w:sz w:val="32"/>
+                <w:szCs w:val="32"/>
+              </w:rPr>
+            </w:pPr>
+            <w:proofErr w:type="spellStart"/>
             <w:r>
               <w:rPr>
                 <w:rFonts w:ascii="TH SarabunPSK" w:hAnsi="TH SarabunPSK" w:cs="TH SarabunPSK"/>
@@ -10228,6 +10332,7 @@
               </w:rPr>
               <w:t>Xref</w:t>
             </w:r>
+            <w:proofErr w:type="spellEnd"/>
             <w:r>
               <w:rPr>
                 <w:rFonts w:ascii="TH SarabunPSK" w:hAnsi="TH SarabunPSK" w:cs="TH SarabunPSK"/>
@@ -10245,7 +10350,7 @@
           </w:tcPr>
           <w:p>
             <w:pPr>
-              <w:pStyle w:val="a3"/>
+              <w:pStyle w:val="NoSpacing"/>
               <w:rPr>
                 <w:rFonts w:ascii="TH SarabunPSK" w:hAnsi="TH SarabunPSK" w:cs="TH SarabunPSK"/>
                 <w:sz w:val="32"/>
@@ -10261,6 +10366,7 @@
               </w:rPr>
               <w:t>[</w:t>
             </w:r>
+            <w:proofErr w:type="spellStart"/>
             <w:r>
               <w:rPr>
                 <w:rFonts w:ascii="TH SarabunPSK" w:hAnsi="TH SarabunPSK" w:cs="TH SarabunPSK"/>
@@ -10269,6 +10375,7 @@
               </w:rPr>
               <w:t>PhamacySystem</w:t>
             </w:r>
+            <w:proofErr w:type="spellEnd"/>
             <w:r>
               <w:rPr>
                 <w:rFonts w:ascii="TH SarabunPSK" w:hAnsi="TH SarabunPSK" w:cs="TH SarabunPSK"/>
@@ -10295,6 +10402,7 @@
               </w:rPr>
               <w:t>]/</w:t>
             </w:r>
+            <w:proofErr w:type="spellStart"/>
             <w:r>
               <w:rPr>
                 <w:rFonts w:ascii="TH SarabunPSK" w:hAnsi="TH SarabunPSK" w:cs="TH SarabunPSK"/>
@@ -10303,6 +10411,7 @@
               </w:rPr>
               <w:t>UseCase</w:t>
             </w:r>
+            <w:proofErr w:type="spellEnd"/>
             <w:r>
               <w:rPr>
                 <w:rFonts w:ascii="TH SarabunPSK" w:hAnsi="TH SarabunPSK" w:cs="TH SarabunPSK"/>
@@ -10337,6 +10446,7 @@
               </w:rPr>
               <w:t>/</w:t>
             </w:r>
+            <w:proofErr w:type="spellStart"/>
             <w:r>
               <w:rPr>
                 <w:rFonts w:ascii="TH SarabunPSK" w:hAnsi="TH SarabunPSK" w:cs="TH SarabunPSK"/>
@@ -10345,6 +10455,7 @@
               </w:rPr>
               <w:t>pg</w:t>
             </w:r>
+            <w:proofErr w:type="spellEnd"/>
             <w:r>
               <w:rPr>
                 <w:rFonts w:ascii="TH SarabunPSK" w:hAnsi="TH SarabunPSK" w:cs="TH SarabunPSK"/>
@@ -10364,7 +10475,7 @@
           </w:tcPr>
           <w:p>
             <w:pPr>
-              <w:pStyle w:val="a3"/>
+              <w:pStyle w:val="NoSpacing"/>
               <w:rPr>
                 <w:rFonts w:ascii="TH SarabunPSK" w:hAnsi="TH SarabunPSK" w:cs="TH SarabunPSK"/>
                 <w:sz w:val="32"/>
@@ -10396,7 +10507,7 @@
           </w:tcPr>
           <w:p>
             <w:pPr>
-              <w:pStyle w:val="a3"/>
+              <w:pStyle w:val="NoSpacing"/>
               <w:rPr>
                 <w:rFonts w:ascii="TH SarabunPSK" w:hAnsi="TH SarabunPSK" w:cs="TH SarabunPSK"/>
                 <w:sz w:val="32"/>
@@ -10423,7 +10534,7 @@
           </w:tcPr>
           <w:p>
             <w:pPr>
-              <w:pStyle w:val="a3"/>
+              <w:pStyle w:val="NoSpacing"/>
               <w:rPr>
                 <w:rFonts w:ascii="TH SarabunPSK" w:hAnsi="TH SarabunPSK" w:cs="TH SarabunPSK"/>
                 <w:sz w:val="32"/>
@@ -10455,7 +10566,7 @@
           </w:tcPr>
           <w:p>
             <w:pPr>
-              <w:pStyle w:val="a3"/>
+              <w:pStyle w:val="NoSpacing"/>
               <w:rPr>
                 <w:rFonts w:ascii="TH SarabunPSK" w:hAnsi="TH SarabunPSK" w:cs="TH SarabunPSK"/>
                 <w:sz w:val="32"/>
@@ -10480,7 +10591,7 @@
           </w:tcPr>
           <w:p>
             <w:pPr>
-              <w:pStyle w:val="a3"/>
+              <w:pStyle w:val="NoSpacing"/>
               <w:rPr>
                 <w:rFonts w:ascii="TH SarabunPSK" w:hAnsi="TH SarabunPSK" w:cs="TH SarabunPSK"/>
                 <w:sz w:val="32"/>
@@ -10512,7 +10623,7 @@
           </w:tcPr>
           <w:p>
             <w:pPr>
-              <w:pStyle w:val="a3"/>
+              <w:pStyle w:val="NoSpacing"/>
               <w:rPr>
                 <w:rFonts w:ascii="TH SarabunPSK" w:hAnsi="TH SarabunPSK" w:cs="TH SarabunPSK"/>
                 <w:sz w:val="32"/>
@@ -10538,7 +10649,7 @@
           </w:tcPr>
           <w:p>
             <w:pPr>
-              <w:pStyle w:val="a3"/>
+              <w:pStyle w:val="NoSpacing"/>
               <w:rPr>
                 <w:rFonts w:ascii="TH SarabunPSK" w:hAnsi="TH SarabunPSK" w:cs="TH SarabunPSK"/>
                 <w:sz w:val="32"/>
@@ -10573,7 +10684,7 @@
           </w:p>
           <w:p>
             <w:pPr>
-              <w:pStyle w:val="a3"/>
+              <w:pStyle w:val="NoSpacing"/>
               <w:rPr>
                 <w:rFonts w:ascii="TH SarabunPSK" w:hAnsi="TH SarabunPSK" w:cs="TH SarabunPSK"/>
                 <w:sz w:val="32"/>
@@ -10614,7 +10725,7 @@
           </w:tcPr>
           <w:p>
             <w:pPr>
-              <w:pStyle w:val="a3"/>
+              <w:pStyle w:val="NoSpacing"/>
               <w:rPr>
                 <w:rFonts w:ascii="TH SarabunPSK" w:hAnsi="TH SarabunPSK" w:cs="TH SarabunPSK"/>
                 <w:sz w:val="32"/>
@@ -10644,7 +10755,7 @@
           </w:tcPr>
           <w:p>
             <w:pPr>
-              <w:pStyle w:val="a3"/>
+              <w:pStyle w:val="NoSpacing"/>
               <w:rPr>
                 <w:rFonts w:ascii="TH SarabunPSK" w:hAnsi="TH SarabunPSK" w:cs="TH SarabunPSK"/>
                 <w:sz w:val="32"/>
@@ -10694,7 +10805,7 @@
           </w:tcPr>
           <w:p>
             <w:pPr>
-              <w:pStyle w:val="a3"/>
+              <w:pStyle w:val="NoSpacing"/>
               <w:rPr>
                 <w:rFonts w:ascii="TH SarabunPSK" w:hAnsi="TH SarabunPSK" w:cs="TH SarabunPSK"/>
                 <w:sz w:val="32"/>
@@ -10733,7 +10844,7 @@
           </w:tcPr>
           <w:p>
             <w:pPr>
-              <w:pStyle w:val="a3"/>
+              <w:pStyle w:val="NoSpacing"/>
               <w:rPr>
                 <w:rFonts w:ascii="TH SarabunPSK" w:hAnsi="TH SarabunPSK" w:cs="TH SarabunPSK"/>
                 <w:sz w:val="32"/>
@@ -10765,7 +10876,7 @@
           </w:tcPr>
           <w:p>
             <w:pPr>
-              <w:pStyle w:val="a3"/>
+              <w:pStyle w:val="NoSpacing"/>
               <w:rPr>
                 <w:rFonts w:ascii="TH SarabunPSK" w:hAnsi="TH SarabunPSK" w:cs="TH SarabunPSK"/>
                 <w:sz w:val="32"/>
@@ -10829,7 +10940,7 @@
           </w:p>
           <w:p>
             <w:pPr>
-              <w:pStyle w:val="a3"/>
+              <w:pStyle w:val="NoSpacing"/>
               <w:rPr>
                 <w:rFonts w:ascii="TH SarabunPSK" w:hAnsi="TH SarabunPSK" w:cs="TH SarabunPSK"/>
                 <w:sz w:val="32"/>
@@ -10874,7 +10985,7 @@
           </w:p>
           <w:p>
             <w:pPr>
-              <w:pStyle w:val="a3"/>
+              <w:pStyle w:val="NoSpacing"/>
               <w:rPr>
                 <w:rFonts w:ascii="TH SarabunPSK" w:hAnsi="TH SarabunPSK" w:cs="TH SarabunPSK"/>
                 <w:sz w:val="32"/>
@@ -10953,7 +11064,7 @@
           </w:p>
           <w:p>
             <w:pPr>
-              <w:pStyle w:val="a3"/>
+              <w:pStyle w:val="NoSpacing"/>
               <w:rPr>
                 <w:rFonts w:ascii="TH SarabunPSK" w:hAnsi="TH SarabunPSK" w:cs="TH SarabunPSK"/>
                 <w:sz w:val="32"/>
@@ -11025,7 +11136,7 @@
           </w:p>
           <w:p>
             <w:pPr>
-              <w:pStyle w:val="a3"/>
+              <w:pStyle w:val="NoSpacing"/>
               <w:rPr>
                 <w:rFonts w:ascii="TH SarabunPSK" w:hAnsi="TH SarabunPSK" w:cs="TH SarabunPSK"/>
                 <w:sz w:val="32"/>
@@ -11114,7 +11225,7 @@
           </w:p>
           <w:p>
             <w:pPr>
-              <w:pStyle w:val="a3"/>
+              <w:pStyle w:val="NoSpacing"/>
               <w:rPr>
                 <w:rFonts w:ascii="TH SarabunPSK" w:hAnsi="TH SarabunPSK" w:cs="TH SarabunPSK"/>
                 <w:sz w:val="32"/>
@@ -11161,7 +11272,7 @@
           </w:tcPr>
           <w:p>
             <w:pPr>
-              <w:pStyle w:val="a3"/>
+              <w:pStyle w:val="NoSpacing"/>
               <w:rPr>
                 <w:rFonts w:ascii="TH SarabunPSK" w:hAnsi="TH SarabunPSK" w:cs="TH SarabunPSK"/>
                 <w:sz w:val="32"/>
@@ -11193,7 +11304,7 @@
           </w:tcPr>
           <w:p>
             <w:pPr>
-              <w:pStyle w:val="a3"/>
+              <w:pStyle w:val="NoSpacing"/>
               <w:jc w:val="thaiDistribute"/>
               <w:rPr>
                 <w:rFonts w:ascii="TH SarabunPSK" w:hAnsi="TH SarabunPSK" w:cs="TH SarabunPSK"/>
@@ -11248,7 +11359,7 @@
           </w:p>
           <w:p>
             <w:pPr>
-              <w:pStyle w:val="a3"/>
+              <w:pStyle w:val="NoSpacing"/>
               <w:jc w:val="thaiDistribute"/>
               <w:rPr>
                 <w:rFonts w:ascii="TH SarabunPSK" w:hAnsi="TH SarabunPSK" w:cs="TH SarabunPSK"/>
@@ -11323,7 +11434,7 @@
           </w:tcPr>
           <w:p>
             <w:pPr>
-              <w:pStyle w:val="a3"/>
+              <w:pStyle w:val="NoSpacing"/>
               <w:rPr>
                 <w:rFonts w:ascii="TH SarabunPSK" w:hAnsi="TH SarabunPSK" w:cs="TH SarabunPSK"/>
                 <w:sz w:val="32"/>
@@ -11355,7 +11466,7 @@
           </w:tcPr>
           <w:p>
             <w:pPr>
-              <w:pStyle w:val="a3"/>
+              <w:pStyle w:val="NoSpacing"/>
               <w:jc w:val="thaiDistribute"/>
               <w:rPr>
                 <w:rFonts w:ascii="TH SarabunPSK" w:hAnsi="TH SarabunPSK" w:cs="TH SarabunPSK"/>
@@ -11475,21 +11586,31 @@
           </w:tcPr>
           <w:p>
             <w:pPr>
-              <w:pStyle w:val="a3"/>
-              <w:rPr>
-                <w:rFonts w:ascii="TH SarabunPSK" w:hAnsi="TH SarabunPSK" w:cs="TH SarabunPSK"/>
-                <w:sz w:val="32"/>
-                <w:szCs w:val="32"/>
-              </w:rPr>
-            </w:pPr>
-            <w:r>
-              <w:rPr>
-                <w:rFonts w:ascii="TH SarabunPSK" w:hAnsi="TH SarabunPSK" w:cs="TH SarabunPSK"/>
-                <w:sz w:val="32"/>
-                <w:szCs w:val="32"/>
-              </w:rPr>
-              <w:t>UI Xref</w:t>
-            </w:r>
+              <w:pStyle w:val="NoSpacing"/>
+              <w:rPr>
+                <w:rFonts w:ascii="TH SarabunPSK" w:hAnsi="TH SarabunPSK" w:cs="TH SarabunPSK"/>
+                <w:sz w:val="32"/>
+                <w:szCs w:val="32"/>
+              </w:rPr>
+            </w:pPr>
+            <w:r>
+              <w:rPr>
+                <w:rFonts w:ascii="TH SarabunPSK" w:hAnsi="TH SarabunPSK" w:cs="TH SarabunPSK"/>
+                <w:sz w:val="32"/>
+                <w:szCs w:val="32"/>
+              </w:rPr>
+              <w:t xml:space="preserve">UI </w:t>
+            </w:r>
+            <w:proofErr w:type="spellStart"/>
+            <w:r>
+              <w:rPr>
+                <w:rFonts w:ascii="TH SarabunPSK" w:hAnsi="TH SarabunPSK" w:cs="TH SarabunPSK"/>
+                <w:sz w:val="32"/>
+                <w:szCs w:val="32"/>
+              </w:rPr>
+              <w:t>Xref</w:t>
+            </w:r>
+            <w:proofErr w:type="spellEnd"/>
             <w:r>
               <w:rPr>
                 <w:rFonts w:ascii="TH SarabunPSK" w:hAnsi="TH SarabunPSK" w:cs="TH SarabunPSK"/>
@@ -11507,7 +11628,7 @@
           </w:tcPr>
           <w:p>
             <w:pPr>
-              <w:pStyle w:val="a3"/>
+              <w:pStyle w:val="NoSpacing"/>
               <w:rPr>
                 <w:rFonts w:ascii="TH SarabunPSK" w:hAnsi="TH SarabunPSK" w:cs="TH SarabunPSK"/>
                 <w:sz w:val="32"/>
@@ -11528,7 +11649,7 @@
           </w:tcPr>
           <w:p>
             <w:pPr>
-              <w:pStyle w:val="a3"/>
+              <w:pStyle w:val="NoSpacing"/>
               <w:rPr>
                 <w:rFonts w:ascii="TH SarabunPSK" w:hAnsi="TH SarabunPSK" w:cs="TH SarabunPSK"/>
                 <w:sz w:val="32"/>
@@ -11560,7 +11681,7 @@
           </w:tcPr>
           <w:p>
             <w:pPr>
-              <w:pStyle w:val="a3"/>
+              <w:pStyle w:val="NoSpacing"/>
               <w:rPr>
                 <w:rFonts w:ascii="TH SarabunPSK" w:hAnsi="TH SarabunPSK" w:cs="TH SarabunPSK"/>
                 <w:sz w:val="32"/>
@@ -11599,7 +11720,7 @@
     </w:tbl>
     <w:p>
       <w:pPr>
-        <w:pStyle w:val="a3"/>
+        <w:pStyle w:val="NoSpacing"/>
         <w:rPr>
           <w:rFonts w:ascii="TH SarabunPSK" w:hAnsi="TH SarabunPSK" w:cs="TH SarabunPSK"/>
           <w:sz w:val="32"/>
@@ -11676,7 +11797,7 @@
           </w:tcPr>
           <w:p>
             <w:pPr>
-              <w:pStyle w:val="a3"/>
+              <w:pStyle w:val="NoSpacing"/>
               <w:rPr>
                 <w:rFonts w:ascii="TH SarabunPSK" w:hAnsi="TH SarabunPSK" w:cs="TH SarabunPSK"/>
                 <w:sz w:val="32"/>
@@ -11708,7 +11829,7 @@
           </w:tcPr>
           <w:p>
             <w:pPr>
-              <w:pStyle w:val="a3"/>
+              <w:pStyle w:val="NoSpacing"/>
               <w:rPr>
                 <w:rFonts w:ascii="TH SarabunPSK" w:hAnsi="TH SarabunPSK" w:cs="TH SarabunPSK"/>
                 <w:sz w:val="32"/>
@@ -11759,7 +11880,7 @@
           </w:tcPr>
           <w:p>
             <w:pPr>
-              <w:pStyle w:val="a3"/>
+              <w:pStyle w:val="NoSpacing"/>
               <w:rPr>
                 <w:rFonts w:ascii="TH SarabunPSK" w:hAnsi="TH SarabunPSK" w:cs="TH SarabunPSK"/>
                 <w:sz w:val="32"/>
@@ -11791,7 +11912,7 @@
           </w:tcPr>
           <w:p>
             <w:pPr>
-              <w:pStyle w:val="a3"/>
+              <w:pStyle w:val="NoSpacing"/>
               <w:rPr>
                 <w:rFonts w:ascii="TH SarabunPSK" w:hAnsi="TH SarabunPSK" w:cs="TH SarabunPSK"/>
                 <w:sz w:val="32"/>
@@ -11808,13 +11929,14 @@
           </w:tcPr>
           <w:p>
             <w:pPr>
-              <w:pStyle w:val="a3"/>
-              <w:rPr>
-                <w:rFonts w:ascii="TH SarabunPSK" w:hAnsi="TH SarabunPSK" w:cs="TH SarabunPSK"/>
-                <w:sz w:val="32"/>
-                <w:szCs w:val="32"/>
-              </w:rPr>
-            </w:pPr>
+              <w:pStyle w:val="NoSpacing"/>
+              <w:rPr>
+                <w:rFonts w:ascii="TH SarabunPSK" w:hAnsi="TH SarabunPSK" w:cs="TH SarabunPSK"/>
+                <w:sz w:val="32"/>
+                <w:szCs w:val="32"/>
+              </w:rPr>
+            </w:pPr>
+            <w:proofErr w:type="spellStart"/>
             <w:r>
               <w:rPr>
                 <w:rFonts w:ascii="TH SarabunPSK" w:hAnsi="TH SarabunPSK" w:cs="TH SarabunPSK"/>
@@ -11823,6 +11945,7 @@
               </w:rPr>
               <w:t>Xref</w:t>
             </w:r>
+            <w:proofErr w:type="spellEnd"/>
             <w:r>
               <w:rPr>
                 <w:rFonts w:ascii="TH SarabunPSK" w:hAnsi="TH SarabunPSK" w:cs="TH SarabunPSK"/>
@@ -11840,7 +11963,7 @@
           </w:tcPr>
           <w:p>
             <w:pPr>
-              <w:pStyle w:val="a3"/>
+              <w:pStyle w:val="NoSpacing"/>
               <w:rPr>
                 <w:rFonts w:ascii="TH SarabunPSK" w:hAnsi="TH SarabunPSK" w:cs="TH SarabunPSK"/>
                 <w:sz w:val="32"/>
@@ -11856,6 +11979,7 @@
               </w:rPr>
               <w:t>[</w:t>
             </w:r>
+            <w:proofErr w:type="spellStart"/>
             <w:r>
               <w:rPr>
                 <w:rFonts w:ascii="TH SarabunPSK" w:hAnsi="TH SarabunPSK" w:cs="TH SarabunPSK"/>
@@ -11864,6 +11988,7 @@
               </w:rPr>
               <w:t>PhamacySystem</w:t>
             </w:r>
+            <w:proofErr w:type="spellEnd"/>
             <w:r>
               <w:rPr>
                 <w:rFonts w:ascii="TH SarabunPSK" w:hAnsi="TH SarabunPSK" w:cs="TH SarabunPSK"/>
@@ -11890,6 +12015,7 @@
               </w:rPr>
               <w:t>]/</w:t>
             </w:r>
+            <w:proofErr w:type="spellStart"/>
             <w:r>
               <w:rPr>
                 <w:rFonts w:ascii="TH SarabunPSK" w:hAnsi="TH SarabunPSK" w:cs="TH SarabunPSK"/>
@@ -11898,6 +12024,7 @@
               </w:rPr>
               <w:t>UseCase</w:t>
             </w:r>
+            <w:proofErr w:type="spellEnd"/>
             <w:r>
               <w:rPr>
                 <w:rFonts w:ascii="TH SarabunPSK" w:hAnsi="TH SarabunPSK" w:cs="TH SarabunPSK"/>
@@ -11932,6 +12059,7 @@
               </w:rPr>
               <w:t>/</w:t>
             </w:r>
+            <w:proofErr w:type="spellStart"/>
             <w:r>
               <w:rPr>
                 <w:rFonts w:ascii="TH SarabunPSK" w:hAnsi="TH SarabunPSK" w:cs="TH SarabunPSK"/>
@@ -11940,6 +12068,7 @@
               </w:rPr>
               <w:t>pg</w:t>
             </w:r>
+            <w:proofErr w:type="spellEnd"/>
             <w:r>
               <w:rPr>
                 <w:rFonts w:ascii="TH SarabunPSK" w:hAnsi="TH SarabunPSK" w:cs="TH SarabunPSK"/>
@@ -11959,7 +12088,7 @@
           </w:tcPr>
           <w:p>
             <w:pPr>
-              <w:pStyle w:val="a3"/>
+              <w:pStyle w:val="NoSpacing"/>
               <w:rPr>
                 <w:rFonts w:ascii="TH SarabunPSK" w:hAnsi="TH SarabunPSK" w:cs="TH SarabunPSK"/>
                 <w:sz w:val="32"/>
@@ -11991,7 +12120,7 @@
           </w:tcPr>
           <w:p>
             <w:pPr>
-              <w:pStyle w:val="a3"/>
+              <w:pStyle w:val="NoSpacing"/>
               <w:rPr>
                 <w:rFonts w:ascii="TH SarabunPSK" w:hAnsi="TH SarabunPSK" w:cs="TH SarabunPSK"/>
                 <w:sz w:val="32"/>
@@ -12018,7 +12147,7 @@
           </w:tcPr>
           <w:p>
             <w:pPr>
-              <w:pStyle w:val="a3"/>
+              <w:pStyle w:val="NoSpacing"/>
               <w:rPr>
                 <w:rFonts w:ascii="TH SarabunPSK" w:hAnsi="TH SarabunPSK" w:cs="TH SarabunPSK"/>
                 <w:sz w:val="32"/>
@@ -12050,7 +12179,7 @@
           </w:tcPr>
           <w:p>
             <w:pPr>
-              <w:pStyle w:val="a3"/>
+              <w:pStyle w:val="NoSpacing"/>
               <w:rPr>
                 <w:rFonts w:ascii="TH SarabunPSK" w:hAnsi="TH SarabunPSK" w:cs="TH SarabunPSK"/>
                 <w:sz w:val="32"/>
@@ -12075,7 +12204,7 @@
           </w:tcPr>
           <w:p>
             <w:pPr>
-              <w:pStyle w:val="a3"/>
+              <w:pStyle w:val="NoSpacing"/>
               <w:rPr>
                 <w:rFonts w:ascii="TH SarabunPSK" w:hAnsi="TH SarabunPSK" w:cs="TH SarabunPSK"/>
                 <w:sz w:val="32"/>
@@ -12107,7 +12236,7 @@
           </w:tcPr>
           <w:p>
             <w:pPr>
-              <w:pStyle w:val="a3"/>
+              <w:pStyle w:val="NoSpacing"/>
               <w:rPr>
                 <w:rFonts w:ascii="TH SarabunPSK" w:hAnsi="TH SarabunPSK" w:cs="TH SarabunPSK"/>
                 <w:sz w:val="32"/>
@@ -12133,7 +12262,7 @@
           </w:tcPr>
           <w:p>
             <w:pPr>
-              <w:pStyle w:val="a3"/>
+              <w:pStyle w:val="NoSpacing"/>
               <w:rPr>
                 <w:rFonts w:ascii="TH SarabunPSK" w:hAnsi="TH SarabunPSK" w:cs="TH SarabunPSK"/>
                 <w:sz w:val="32"/>
@@ -12168,7 +12297,7 @@
           </w:p>
           <w:p>
             <w:pPr>
-              <w:pStyle w:val="a3"/>
+              <w:pStyle w:val="NoSpacing"/>
               <w:rPr>
                 <w:rFonts w:ascii="TH SarabunPSK" w:hAnsi="TH SarabunPSK" w:cs="TH SarabunPSK"/>
                 <w:sz w:val="32"/>
@@ -12209,7 +12338,7 @@
           </w:tcPr>
           <w:p>
             <w:pPr>
-              <w:pStyle w:val="a3"/>
+              <w:pStyle w:val="NoSpacing"/>
               <w:rPr>
                 <w:rFonts w:ascii="TH SarabunPSK" w:hAnsi="TH SarabunPSK" w:cs="TH SarabunPSK"/>
                 <w:sz w:val="32"/>
@@ -12248,7 +12377,7 @@
           </w:tcPr>
           <w:p>
             <w:pPr>
-              <w:pStyle w:val="a3"/>
+              <w:pStyle w:val="NoSpacing"/>
               <w:rPr>
                 <w:rFonts w:ascii="TH SarabunPSK" w:hAnsi="TH SarabunPSK" w:cs="TH SarabunPSK"/>
                 <w:sz w:val="32"/>
@@ -12297,7 +12426,7 @@
           </w:tcPr>
           <w:p>
             <w:pPr>
-              <w:pStyle w:val="a3"/>
+              <w:pStyle w:val="NoSpacing"/>
               <w:rPr>
                 <w:rFonts w:ascii="TH SarabunPSK" w:hAnsi="TH SarabunPSK" w:cs="TH SarabunPSK"/>
                 <w:sz w:val="32"/>
@@ -12336,7 +12465,7 @@
           </w:tcPr>
           <w:p>
             <w:pPr>
-              <w:pStyle w:val="a3"/>
+              <w:pStyle w:val="NoSpacing"/>
               <w:rPr>
                 <w:rFonts w:ascii="TH SarabunPSK" w:hAnsi="TH SarabunPSK" w:cs="TH SarabunPSK"/>
                 <w:sz w:val="32"/>
@@ -12368,7 +12497,7 @@
           </w:tcPr>
           <w:p>
             <w:pPr>
-              <w:pStyle w:val="a3"/>
+              <w:pStyle w:val="NoSpacing"/>
               <w:rPr>
                 <w:rFonts w:ascii="TH SarabunPSK" w:hAnsi="TH SarabunPSK" w:cs="TH SarabunPSK"/>
                 <w:sz w:val="32"/>
@@ -12440,7 +12569,7 @@
           </w:p>
           <w:p>
             <w:pPr>
-              <w:pStyle w:val="a3"/>
+              <w:pStyle w:val="NoSpacing"/>
               <w:rPr>
                 <w:rFonts w:ascii="TH SarabunPSK" w:hAnsi="TH SarabunPSK" w:cs="TH SarabunPSK"/>
                 <w:sz w:val="32"/>
@@ -12476,7 +12605,7 @@
           </w:p>
           <w:p>
             <w:pPr>
-              <w:pStyle w:val="a3"/>
+              <w:pStyle w:val="NoSpacing"/>
               <w:rPr>
                 <w:rFonts w:ascii="TH SarabunPSK" w:hAnsi="TH SarabunPSK" w:cs="TH SarabunPSK"/>
                 <w:sz w:val="32"/>
@@ -12538,7 +12667,7 @@
           </w:p>
           <w:p>
             <w:pPr>
-              <w:pStyle w:val="a3"/>
+              <w:pStyle w:val="NoSpacing"/>
               <w:rPr>
                 <w:rFonts w:ascii="TH SarabunPSK" w:hAnsi="TH SarabunPSK" w:cs="TH SarabunPSK"/>
                 <w:sz w:val="32"/>
@@ -12611,7 +12740,7 @@
           </w:p>
           <w:p>
             <w:pPr>
-              <w:pStyle w:val="a3"/>
+              <w:pStyle w:val="NoSpacing"/>
               <w:rPr>
                 <w:rFonts w:ascii="TH SarabunPSK" w:hAnsi="TH SarabunPSK" w:cs="TH SarabunPSK"/>
                 <w:sz w:val="32"/>
@@ -12700,7 +12829,7 @@
           </w:p>
           <w:p>
             <w:pPr>
-              <w:pStyle w:val="a3"/>
+              <w:pStyle w:val="NoSpacing"/>
               <w:rPr>
                 <w:rFonts w:ascii="TH SarabunPSK" w:hAnsi="TH SarabunPSK" w:cs="TH SarabunPSK"/>
                 <w:sz w:val="32"/>
@@ -12763,7 +12892,7 @@
           </w:p>
           <w:p>
             <w:pPr>
-              <w:pStyle w:val="a3"/>
+              <w:pStyle w:val="NoSpacing"/>
               <w:rPr>
                 <w:rFonts w:ascii="TH SarabunPSK" w:hAnsi="TH SarabunPSK" w:cs="TH SarabunPSK"/>
                 <w:sz w:val="32"/>
@@ -12800,7 +12929,7 @@
           </w:p>
           <w:p>
             <w:pPr>
-              <w:pStyle w:val="a3"/>
+              <w:pStyle w:val="NoSpacing"/>
               <w:rPr>
                 <w:rFonts w:ascii="TH SarabunPSK" w:hAnsi="TH SarabunPSK" w:cs="TH SarabunPSK"/>
                 <w:sz w:val="32"/>
@@ -12821,7 +12950,7 @@
           </w:tcPr>
           <w:p>
             <w:pPr>
-              <w:pStyle w:val="a3"/>
+              <w:pStyle w:val="NoSpacing"/>
               <w:rPr>
                 <w:rFonts w:ascii="TH SarabunPSK" w:hAnsi="TH SarabunPSK" w:cs="TH SarabunPSK"/>
                 <w:sz w:val="32"/>
@@ -12854,7 +12983,7 @@
           </w:tcPr>
           <w:p>
             <w:pPr>
-              <w:pStyle w:val="a3"/>
+              <w:pStyle w:val="NoSpacing"/>
               <w:jc w:val="thaiDistribute"/>
               <w:rPr>
                 <w:rFonts w:ascii="TH SarabunPSK" w:hAnsi="TH SarabunPSK" w:cs="TH SarabunPSK"/>
@@ -12900,7 +13029,7 @@
           </w:p>
           <w:p>
             <w:pPr>
-              <w:pStyle w:val="a3"/>
+              <w:pStyle w:val="NoSpacing"/>
               <w:jc w:val="thaiDistribute"/>
               <w:rPr>
                 <w:rFonts w:ascii="TH SarabunPSK" w:hAnsi="TH SarabunPSK" w:cs="TH SarabunPSK"/>
@@ -12965,7 +13094,7 @@
           </w:tcPr>
           <w:p>
             <w:pPr>
-              <w:pStyle w:val="a3"/>
+              <w:pStyle w:val="NoSpacing"/>
               <w:rPr>
                 <w:rFonts w:ascii="TH SarabunPSK" w:hAnsi="TH SarabunPSK" w:cs="TH SarabunPSK"/>
                 <w:sz w:val="32"/>
@@ -12997,7 +13126,7 @@
           </w:tcPr>
           <w:p>
             <w:pPr>
-              <w:pStyle w:val="a3"/>
+              <w:pStyle w:val="NoSpacing"/>
               <w:jc w:val="thaiDistribute"/>
               <w:rPr>
                 <w:rFonts w:ascii="TH SarabunPSK" w:hAnsi="TH SarabunPSK" w:cs="TH SarabunPSK"/>
@@ -13080,21 +13209,31 @@
           </w:tcPr>
           <w:p>
             <w:pPr>
-              <w:pStyle w:val="a3"/>
-              <w:rPr>
-                <w:rFonts w:ascii="TH SarabunPSK" w:hAnsi="TH SarabunPSK" w:cs="TH SarabunPSK"/>
-                <w:sz w:val="32"/>
-                <w:szCs w:val="32"/>
-              </w:rPr>
-            </w:pPr>
-            <w:r>
-              <w:rPr>
-                <w:rFonts w:ascii="TH SarabunPSK" w:hAnsi="TH SarabunPSK" w:cs="TH SarabunPSK"/>
-                <w:sz w:val="32"/>
-                <w:szCs w:val="32"/>
-              </w:rPr>
-              <w:t>UI Xref</w:t>
-            </w:r>
+              <w:pStyle w:val="NoSpacing"/>
+              <w:rPr>
+                <w:rFonts w:ascii="TH SarabunPSK" w:hAnsi="TH SarabunPSK" w:cs="TH SarabunPSK"/>
+                <w:sz w:val="32"/>
+                <w:szCs w:val="32"/>
+              </w:rPr>
+            </w:pPr>
+            <w:r>
+              <w:rPr>
+                <w:rFonts w:ascii="TH SarabunPSK" w:hAnsi="TH SarabunPSK" w:cs="TH SarabunPSK"/>
+                <w:sz w:val="32"/>
+                <w:szCs w:val="32"/>
+              </w:rPr>
+              <w:t xml:space="preserve">UI </w:t>
+            </w:r>
+            <w:proofErr w:type="spellStart"/>
+            <w:r>
+              <w:rPr>
+                <w:rFonts w:ascii="TH SarabunPSK" w:hAnsi="TH SarabunPSK" w:cs="TH SarabunPSK"/>
+                <w:sz w:val="32"/>
+                <w:szCs w:val="32"/>
+              </w:rPr>
+              <w:t>Xref</w:t>
+            </w:r>
+            <w:proofErr w:type="spellEnd"/>
             <w:r>
               <w:rPr>
                 <w:rFonts w:ascii="TH SarabunPSK" w:hAnsi="TH SarabunPSK" w:cs="TH SarabunPSK"/>
@@ -13112,7 +13251,7 @@
           </w:tcPr>
           <w:p>
             <w:pPr>
-              <w:pStyle w:val="a3"/>
+              <w:pStyle w:val="NoSpacing"/>
               <w:rPr>
                 <w:rFonts w:ascii="TH SarabunPSK" w:hAnsi="TH SarabunPSK" w:cs="TH SarabunPSK"/>
                 <w:sz w:val="32"/>
@@ -13133,7 +13272,7 @@
           </w:tcPr>
           <w:p>
             <w:pPr>
-              <w:pStyle w:val="a3"/>
+              <w:pStyle w:val="NoSpacing"/>
               <w:rPr>
                 <w:rFonts w:ascii="TH SarabunPSK" w:hAnsi="TH SarabunPSK" w:cs="TH SarabunPSK"/>
                 <w:sz w:val="32"/>
@@ -13165,7 +13304,7 @@
           </w:tcPr>
           <w:p>
             <w:pPr>
-              <w:pStyle w:val="a3"/>
+              <w:pStyle w:val="NoSpacing"/>
               <w:rPr>
                 <w:rFonts w:ascii="TH SarabunPSK" w:hAnsi="TH SarabunPSK" w:cs="TH SarabunPSK"/>
                 <w:sz w:val="32"/>
@@ -13743,7 +13882,7 @@
     <w:lsdException w:name="Smart Hyperlink" w:semiHidden="1" w:unhideWhenUsed="1"/>
     <w:lsdException w:name="Hashtag" w:semiHidden="1" w:unhideWhenUsed="1"/>
   </w:latentStyles>
-  <w:style w:type="paragraph" w:default="1" w:styleId="a">
+  <w:style w:type="paragraph" w:default="1" w:styleId="Normal">
     <w:name w:val="Normal"/>
     <w:qFormat/>
     <w:rsid w:val="00841FC3"/>
@@ -13756,11 +13895,11 @@
       <w:szCs w:val="32"/>
     </w:rPr>
   </w:style>
-  <w:style w:type="paragraph" w:styleId="1">
+  <w:style w:type="paragraph" w:styleId="Heading1">
     <w:name w:val="heading 1"/>
-    <w:basedOn w:val="a"/>
-    <w:next w:val="a"/>
-    <w:link w:val="10"/>
+    <w:basedOn w:val="Normal"/>
+    <w:next w:val="Normal"/>
+    <w:link w:val="Heading1Char"/>
     <w:uiPriority w:val="9"/>
     <w:qFormat/>
     <w:rsid w:val="00841FC3"/>
@@ -13777,11 +13916,11 @@
       <w:szCs w:val="40"/>
     </w:rPr>
   </w:style>
-  <w:style w:type="paragraph" w:styleId="2">
+  <w:style w:type="paragraph" w:styleId="Heading2">
     <w:name w:val="heading 2"/>
-    <w:basedOn w:val="a"/>
-    <w:next w:val="a"/>
-    <w:link w:val="20"/>
+    <w:basedOn w:val="Normal"/>
+    <w:next w:val="Normal"/>
+    <w:link w:val="Heading2Char"/>
     <w:uiPriority w:val="9"/>
     <w:semiHidden/>
     <w:unhideWhenUsed/>
@@ -13800,11 +13939,11 @@
       <w:szCs w:val="33"/>
     </w:rPr>
   </w:style>
-  <w:style w:type="paragraph" w:styleId="3">
+  <w:style w:type="paragraph" w:styleId="Heading3">
     <w:name w:val="heading 3"/>
-    <w:basedOn w:val="a"/>
-    <w:next w:val="a"/>
-    <w:link w:val="30"/>
+    <w:basedOn w:val="Normal"/>
+    <w:next w:val="Normal"/>
+    <w:link w:val="Heading3Char"/>
     <w:uiPriority w:val="9"/>
     <w:unhideWhenUsed/>
     <w:qFormat/>
@@ -13822,11 +13961,11 @@
       <w:szCs w:val="30"/>
     </w:rPr>
   </w:style>
-  <w:style w:type="paragraph" w:styleId="4">
+  <w:style w:type="paragraph" w:styleId="Heading4">
     <w:name w:val="heading 4"/>
-    <w:basedOn w:val="a"/>
-    <w:next w:val="a"/>
-    <w:link w:val="40"/>
+    <w:basedOn w:val="Normal"/>
+    <w:next w:val="Normal"/>
+    <w:link w:val="Heading4Char"/>
     <w:uiPriority w:val="9"/>
     <w:semiHidden/>
     <w:unhideWhenUsed/>
@@ -13846,13 +13985,13 @@
       <w:szCs w:val="40"/>
     </w:rPr>
   </w:style>
-  <w:style w:type="character" w:default="1" w:styleId="a0">
+  <w:style w:type="character" w:default="1" w:styleId="DefaultParagraphFont">
     <w:name w:val="Default Paragraph Font"/>
     <w:uiPriority w:val="1"/>
     <w:semiHidden/>
     <w:unhideWhenUsed/>
   </w:style>
-  <w:style w:type="table" w:default="1" w:styleId="a1">
+  <w:style w:type="table" w:default="1" w:styleId="TableNormal">
     <w:name w:val="Normal Table"/>
     <w:uiPriority w:val="99"/>
     <w:semiHidden/>
@@ -13867,16 +14006,16 @@
       </w:tblCellMar>
     </w:tblPr>
   </w:style>
-  <w:style w:type="numbering" w:default="1" w:styleId="a2">
+  <w:style w:type="numbering" w:default="1" w:styleId="NoList">
     <w:name w:val="No List"/>
     <w:uiPriority w:val="99"/>
     <w:semiHidden/>
     <w:unhideWhenUsed/>
   </w:style>
-  <w:style w:type="character" w:customStyle="1" w:styleId="10">
-    <w:name w:val="หัวเรื่อง 1 อักขระ"/>
-    <w:basedOn w:val="a0"/>
-    <w:link w:val="1"/>
+  <w:style w:type="character" w:customStyle="1" w:styleId="Heading1Char">
+    <w:name w:val="Heading 1 Char"/>
+    <w:basedOn w:val="DefaultParagraphFont"/>
+    <w:link w:val="Heading1"/>
     <w:uiPriority w:val="9"/>
     <w:rsid w:val="00841FC3"/>
     <w:rPr>
@@ -13888,10 +14027,10 @@
       <w:szCs w:val="40"/>
     </w:rPr>
   </w:style>
-  <w:style w:type="character" w:customStyle="1" w:styleId="20">
-    <w:name w:val="หัวเรื่อง 2 อักขระ"/>
-    <w:basedOn w:val="a0"/>
-    <w:link w:val="2"/>
+  <w:style w:type="character" w:customStyle="1" w:styleId="Heading2Char">
+    <w:name w:val="Heading 2 Char"/>
+    <w:basedOn w:val="DefaultParagraphFont"/>
+    <w:link w:val="Heading2"/>
     <w:uiPriority w:val="9"/>
     <w:semiHidden/>
     <w:rsid w:val="00841FC3"/>
@@ -13902,10 +14041,10 @@
       <w:szCs w:val="33"/>
     </w:rPr>
   </w:style>
-  <w:style w:type="character" w:customStyle="1" w:styleId="30">
-    <w:name w:val="หัวเรื่อง 3 อักขระ"/>
-    <w:basedOn w:val="a0"/>
-    <w:link w:val="3"/>
+  <w:style w:type="character" w:customStyle="1" w:styleId="Heading3Char">
+    <w:name w:val="Heading 3 Char"/>
+    <w:basedOn w:val="DefaultParagraphFont"/>
+    <w:link w:val="Heading3"/>
     <w:uiPriority w:val="9"/>
     <w:rsid w:val="00841FC3"/>
     <w:rPr>
@@ -13915,10 +14054,10 @@
       <w:szCs w:val="30"/>
     </w:rPr>
   </w:style>
-  <w:style w:type="character" w:customStyle="1" w:styleId="40">
-    <w:name w:val="หัวเรื่อง 4 อักขระ"/>
-    <w:basedOn w:val="a0"/>
-    <w:link w:val="4"/>
+  <w:style w:type="character" w:customStyle="1" w:styleId="Heading4Char">
+    <w:name w:val="Heading 4 Char"/>
+    <w:basedOn w:val="DefaultParagraphFont"/>
+    <w:link w:val="Heading4"/>
     <w:uiPriority w:val="9"/>
     <w:semiHidden/>
     <w:rsid w:val="00841FC3"/>
@@ -13931,7 +14070,7 @@
       <w:szCs w:val="40"/>
     </w:rPr>
   </w:style>
-  <w:style w:type="paragraph" w:styleId="a3">
+  <w:style w:type="paragraph" w:styleId="NoSpacing">
     <w:name w:val="No Spacing"/>
     <w:uiPriority w:val="1"/>
     <w:qFormat/>

</xml_diff>